<commit_message>
Applications edited and finalized
</commit_message>
<xml_diff>
--- a/Documentation/Project Proposal..docx
+++ b/Documentation/Project Proposal..docx
@@ -1,6 +1,6 @@
 
 <file path=word/document.xml><?xml version="1.0" encoding="utf-8"?>
-<w:document xmlns:wpc="http://schemas.microsoft.com/office/word/2010/wordprocessingCanvas" xmlns:mc="http://schemas.openxmlformats.org/markup-compatibility/2006" xmlns:o="urn:schemas-microsoft-com:office:office" xmlns:r="http://schemas.openxmlformats.org/officeDocument/2006/relationships" xmlns:m="http://schemas.openxmlformats.org/officeDocument/2006/math" xmlns:v="urn:schemas-microsoft-com:vml" xmlns:wp14="http://schemas.microsoft.com/office/word/2010/wordprocessingDrawing" xmlns:wp="http://schemas.openxmlformats.org/drawingml/2006/wordprocessingDrawing" xmlns:w10="urn:schemas-microsoft-com:office:word" xmlns:w="http://schemas.openxmlformats.org/wordprocessingml/2006/main" xmlns:w14="http://schemas.microsoft.com/office/word/2010/wordml" xmlns:w15="http://schemas.microsoft.com/office/word/2012/wordml" xmlns:wpg="http://schemas.microsoft.com/office/word/2010/wordprocessingGroup" xmlns:wpi="http://schemas.microsoft.com/office/word/2010/wordprocessingInk" xmlns:wne="http://schemas.microsoft.com/office/word/2006/wordml" xmlns:wps="http://schemas.microsoft.com/office/word/2010/wordprocessingShape" mc:Ignorable="w14 w15 wp14">
+<w:document xmlns:wpc="http://schemas.microsoft.com/office/word/2010/wordprocessingCanvas" xmlns:mc="http://schemas.openxmlformats.org/markup-compatibility/2006" xmlns:o="urn:schemas-microsoft-com:office:office" xmlns:r="http://schemas.openxmlformats.org/officeDocument/2006/relationships" xmlns:m="http://schemas.openxmlformats.org/officeDocument/2006/math" xmlns:v="urn:schemas-microsoft-com:vml" xmlns:wp14="http://schemas.microsoft.com/office/word/2010/wordprocessingDrawing" xmlns:wp="http://schemas.openxmlformats.org/drawingml/2006/wordprocessingDrawing" xmlns:w10="urn:schemas-microsoft-com:office:word" xmlns:w="http://schemas.openxmlformats.org/wordprocessingml/2006/main" xmlns:w14="http://schemas.microsoft.com/office/word/2010/wordml" xmlns:wpg="http://schemas.microsoft.com/office/word/2010/wordprocessingGroup" xmlns:wpi="http://schemas.microsoft.com/office/word/2010/wordprocessingInk" xmlns:wne="http://schemas.microsoft.com/office/word/2006/wordml" xmlns:wps="http://schemas.microsoft.com/office/word/2010/wordprocessingShape" mc:Ignorable="w14 wp14">
   <w:body>
     <w:p>
       <w:pPr>
@@ -247,8 +247,6 @@
         </w:rPr>
         <w:t>What is PSO?</w:t>
       </w:r>
-      <w:bookmarkStart w:id="0" w:name="_GoBack"/>
-      <w:bookmarkEnd w:id="0"/>
     </w:p>
     <w:p>
       <w:pPr>
@@ -295,7 +293,15 @@
           <w:sz w:val="24"/>
           <w:szCs w:val="24"/>
         </w:rPr>
-        <w:t>What are its applications in computational world?</w:t>
+        <w:t>What are its app</w:t>
+      </w:r>
+      <w:r>
+        <w:rPr>
+          <w:rFonts w:ascii="Times New Roman" w:hAnsi="Times New Roman" w:cs="Times New Roman"/>
+          <w:sz w:val="24"/>
+          <w:szCs w:val="24"/>
+        </w:rPr>
+        <w:t>lications?</w:t>
       </w:r>
     </w:p>
     <w:p>
@@ -1112,7 +1118,7 @@
                     </pic:cNvPicPr>
                   </pic:nvPicPr>
                   <pic:blipFill>
-                    <a:blip r:embed="rId7">
+                    <a:blip r:embed="rId8">
                       <a:extLst>
                         <a:ext uri="{28A0092B-C50C-407E-A947-70E740481C1C}">
                           <a14:useLocalDpi xmlns:a14="http://schemas.microsoft.com/office/drawing/2010/main" val="0"/>
@@ -1527,31 +1533,286 @@
           <w:szCs w:val="24"/>
           <w:u w:val="single"/>
         </w:rPr>
-        <w:t xml:space="preserve"> in computational field</w:t>
-      </w:r>
+        <w:t xml:space="preserve"> </w:t>
+      </w:r>
+      <w:r>
+        <w:rPr>
+          <w:rFonts w:ascii="Times New Roman" w:hAnsi="Times New Roman" w:cs="Times New Roman"/>
+          <w:sz w:val="24"/>
+          <w:szCs w:val="24"/>
+          <w:u w:val="single"/>
+        </w:rPr>
+        <w:t>:</w:t>
+      </w:r>
+    </w:p>
+    <w:p>
+      <w:pPr>
+        <w:pStyle w:val="ListParagraph"/>
+        <w:numPr>
+          <w:ilvl w:val="1"/>
+          <w:numId w:val="2"/>
+        </w:numPr>
+        <w:spacing w:line="480" w:lineRule="auto"/>
+        <w:jc w:val="both"/>
+        <w:rPr>
+          <w:rFonts w:ascii="Times New Roman" w:hAnsi="Times New Roman" w:cs="Times New Roman"/>
+          <w:sz w:val="24"/>
+          <w:szCs w:val="24"/>
+        </w:rPr>
+      </w:pPr>
+      <w:r>
+        <w:rPr>
+          <w:rFonts w:ascii="Times New Roman" w:hAnsi="Times New Roman" w:cs="Times New Roman"/>
+          <w:sz w:val="24"/>
+          <w:szCs w:val="24"/>
+        </w:rPr>
+        <w:t xml:space="preserve">PSO can work effectively for all those optimization problems which </w:t>
+      </w:r>
+      <w:proofErr w:type="spellStart"/>
+      <w:r>
+        <w:rPr>
+          <w:rFonts w:ascii="Times New Roman" w:hAnsi="Times New Roman" w:cs="Times New Roman"/>
+          <w:sz w:val="24"/>
+          <w:szCs w:val="24"/>
+        </w:rPr>
+        <w:t>can not</w:t>
+      </w:r>
+      <w:proofErr w:type="spellEnd"/>
+      <w:r>
+        <w:rPr>
+          <w:rFonts w:ascii="Times New Roman" w:hAnsi="Times New Roman" w:cs="Times New Roman"/>
+          <w:sz w:val="24"/>
+          <w:szCs w:val="24"/>
+        </w:rPr>
+        <w:t xml:space="preserve"> be mathematically modeled.</w:t>
+      </w:r>
+    </w:p>
+    <w:p>
+      <w:pPr>
+        <w:pStyle w:val="ListParagraph"/>
+        <w:numPr>
+          <w:ilvl w:val="1"/>
+          <w:numId w:val="2"/>
+        </w:numPr>
+        <w:spacing w:line="480" w:lineRule="auto"/>
+        <w:jc w:val="both"/>
+        <w:rPr>
+          <w:rFonts w:ascii="Times New Roman" w:hAnsi="Times New Roman" w:cs="Times New Roman"/>
+          <w:sz w:val="24"/>
+          <w:szCs w:val="24"/>
+          <w:u w:val="single"/>
+        </w:rPr>
+      </w:pPr>
+      <w:r>
+        <w:rPr>
+          <w:rFonts w:ascii="Times New Roman" w:hAnsi="Times New Roman" w:cs="Times New Roman"/>
+          <w:sz w:val="24"/>
+          <w:szCs w:val="24"/>
+        </w:rPr>
+        <w:t>Application</w:t>
+      </w:r>
+      <w:r>
+        <w:rPr>
+          <w:rFonts w:ascii="Times New Roman" w:hAnsi="Times New Roman" w:cs="Times New Roman"/>
+          <w:sz w:val="24"/>
+          <w:szCs w:val="24"/>
+        </w:rPr>
+        <w:t>s</w:t>
+      </w:r>
+      <w:r>
+        <w:rPr>
+          <w:rFonts w:ascii="Times New Roman" w:hAnsi="Times New Roman" w:cs="Times New Roman"/>
+          <w:sz w:val="24"/>
+          <w:szCs w:val="24"/>
+        </w:rPr>
+        <w:t xml:space="preserve"> of PSO are found in variety of field</w:t>
+      </w:r>
+      <w:r>
+        <w:rPr>
+          <w:rFonts w:ascii="Times New Roman" w:hAnsi="Times New Roman" w:cs="Times New Roman"/>
+          <w:sz w:val="24"/>
+          <w:szCs w:val="24"/>
+        </w:rPr>
+        <w:t>s</w:t>
+      </w:r>
+      <w:r>
+        <w:rPr>
+          <w:rFonts w:ascii="Times New Roman" w:hAnsi="Times New Roman" w:cs="Times New Roman"/>
+          <w:sz w:val="24"/>
+          <w:szCs w:val="24"/>
+        </w:rPr>
+        <w:t xml:space="preserve"> ranging </w:t>
+      </w:r>
+      <w:r>
+        <w:rPr>
+          <w:rFonts w:ascii="Times New Roman" w:hAnsi="Times New Roman" w:cs="Times New Roman"/>
+          <w:sz w:val="24"/>
+          <w:szCs w:val="24"/>
+        </w:rPr>
+        <w:t xml:space="preserve">from </w:t>
+      </w:r>
+      <w:r>
+        <w:rPr>
+          <w:rFonts w:ascii="Times New Roman" w:hAnsi="Times New Roman" w:cs="Times New Roman"/>
+          <w:color w:val="000000"/>
+          <w:sz w:val="24"/>
+          <w:szCs w:val="24"/>
+          <w:shd w:val="clear" w:color="auto" w:fill="FFFFFF"/>
+        </w:rPr>
+        <w:t>engineering design, process optimization, to service or</w:t>
+      </w:r>
+      <w:r>
+        <w:rPr>
+          <w:rFonts w:ascii="Times New Roman" w:hAnsi="Times New Roman" w:cs="Times New Roman"/>
+          <w:color w:val="000000"/>
+          <w:sz w:val="24"/>
+          <w:szCs w:val="24"/>
+          <w:shd w:val="clear" w:color="auto" w:fill="FFFFFF"/>
+        </w:rPr>
+        <w:t>iented applications in healthcare and bioinformatics.</w:t>
+      </w:r>
+      <w:r>
+        <w:rPr>
+          <w:rFonts w:ascii="Times New Roman" w:hAnsi="Times New Roman" w:cs="Times New Roman"/>
+          <w:color w:val="000000"/>
+          <w:sz w:val="24"/>
+          <w:szCs w:val="24"/>
+          <w:shd w:val="clear" w:color="auto" w:fill="FFFFFF"/>
+        </w:rPr>
+        <w:t xml:space="preserve"> Some of them are listed below.</w:t>
+      </w:r>
+      <w:bookmarkStart w:id="0" w:name="_GoBack"/>
+      <w:bookmarkEnd w:id="0"/>
     </w:p>
     <w:p>
       <w:pPr>
         <w:pStyle w:val="ListParagraph"/>
         <w:numPr>
           <w:ilvl w:val="0"/>
-          <w:numId w:val="3"/>
-        </w:numPr>
-        <w:spacing w:line="480" w:lineRule="auto"/>
-        <w:jc w:val="both"/>
-        <w:rPr>
-          <w:rFonts w:ascii="Times New Roman" w:hAnsi="Times New Roman" w:cs="Times New Roman"/>
-          <w:sz w:val="24"/>
-          <w:szCs w:val="24"/>
-        </w:rPr>
-      </w:pPr>
-      <w:r>
-        <w:rPr>
-          <w:rFonts w:ascii="Times New Roman" w:hAnsi="Times New Roman" w:cs="Times New Roman"/>
-          <w:sz w:val="24"/>
-          <w:szCs w:val="24"/>
-        </w:rPr>
-        <w:t xml:space="preserve">Heart Disease Prediction System: Heart disease diagnosing is difficult and important task in order to get patients exact condition with respect to other diseases linked to the heart (chest pains, heart attacks). Earlier, using the traditional method/technique to predict such diseases, were inefficient and inaccurate. Binary PSO divides the working of the system in two parts i.e. prediction model and performance model. The accuracy and efficiency of BPSO is proved to be better than the early traditional methods.  </w:t>
+          <w:numId w:val="9"/>
+        </w:numPr>
+        <w:spacing w:line="480" w:lineRule="auto"/>
+        <w:jc w:val="both"/>
+        <w:rPr>
+          <w:rFonts w:ascii="Times New Roman" w:hAnsi="Times New Roman" w:cs="Times New Roman"/>
+          <w:sz w:val="24"/>
+          <w:szCs w:val="24"/>
+          <w:u w:val="single"/>
+        </w:rPr>
+      </w:pPr>
+      <w:r>
+        <w:rPr>
+          <w:rFonts w:ascii="Times New Roman" w:hAnsi="Times New Roman" w:cs="Times New Roman"/>
+          <w:sz w:val="24"/>
+          <w:szCs w:val="24"/>
+          <w:u w:val="single"/>
+        </w:rPr>
+        <w:t xml:space="preserve">Heart Disease Prediction System: </w:t>
+      </w:r>
+    </w:p>
+    <w:p>
+      <w:pPr>
+        <w:pStyle w:val="ListParagraph"/>
+        <w:numPr>
+          <w:ilvl w:val="1"/>
+          <w:numId w:val="12"/>
+        </w:numPr>
+        <w:spacing w:line="480" w:lineRule="auto"/>
+        <w:jc w:val="both"/>
+        <w:rPr>
+          <w:rFonts w:ascii="Times New Roman" w:hAnsi="Times New Roman" w:cs="Times New Roman"/>
+          <w:sz w:val="24"/>
+          <w:szCs w:val="24"/>
+        </w:rPr>
+      </w:pPr>
+      <w:r>
+        <w:rPr>
+          <w:rFonts w:ascii="Times New Roman" w:hAnsi="Times New Roman" w:cs="Times New Roman"/>
+          <w:sz w:val="24"/>
+          <w:szCs w:val="24"/>
+        </w:rPr>
+        <w:t xml:space="preserve">It is important to track </w:t>
+      </w:r>
+      <w:r>
+        <w:rPr>
+          <w:rFonts w:ascii="Times New Roman" w:hAnsi="Times New Roman" w:cs="Times New Roman"/>
+          <w:sz w:val="24"/>
+          <w:szCs w:val="24"/>
+        </w:rPr>
+        <w:t>patients exact condition with respect to other diseases linked to the heart (chest pains, heart attacks).</w:t>
+      </w:r>
+    </w:p>
+    <w:p>
+      <w:pPr>
+        <w:pStyle w:val="ListParagraph"/>
+        <w:numPr>
+          <w:ilvl w:val="1"/>
+          <w:numId w:val="12"/>
+        </w:numPr>
+        <w:spacing w:line="480" w:lineRule="auto"/>
+        <w:jc w:val="both"/>
+        <w:rPr>
+          <w:rFonts w:ascii="Times New Roman" w:hAnsi="Times New Roman" w:cs="Times New Roman"/>
+          <w:sz w:val="24"/>
+          <w:szCs w:val="24"/>
+        </w:rPr>
+      </w:pPr>
+      <w:r>
+        <w:rPr>
+          <w:rFonts w:ascii="Times New Roman" w:hAnsi="Times New Roman" w:cs="Times New Roman"/>
+          <w:sz w:val="24"/>
+          <w:szCs w:val="24"/>
+        </w:rPr>
+        <w:t xml:space="preserve"> Earlier, using the traditional method/technique to predict such diseases, were inefficient and inaccurate. </w:t>
+      </w:r>
+    </w:p>
+    <w:p>
+      <w:pPr>
+        <w:pStyle w:val="ListParagraph"/>
+        <w:numPr>
+          <w:ilvl w:val="1"/>
+          <w:numId w:val="12"/>
+        </w:numPr>
+        <w:spacing w:line="480" w:lineRule="auto"/>
+        <w:jc w:val="both"/>
+        <w:rPr>
+          <w:rFonts w:ascii="Times New Roman" w:hAnsi="Times New Roman" w:cs="Times New Roman"/>
+          <w:sz w:val="24"/>
+          <w:szCs w:val="24"/>
+        </w:rPr>
+      </w:pPr>
+      <w:r>
+        <w:rPr>
+          <w:rFonts w:ascii="Times New Roman" w:hAnsi="Times New Roman" w:cs="Times New Roman"/>
+          <w:sz w:val="24"/>
+          <w:szCs w:val="24"/>
+        </w:rPr>
+        <w:lastRenderedPageBreak/>
+        <w:t>An efficient way is the b</w:t>
+      </w:r>
+      <w:r>
+        <w:rPr>
+          <w:rFonts w:ascii="Times New Roman" w:hAnsi="Times New Roman" w:cs="Times New Roman"/>
+          <w:sz w:val="24"/>
+          <w:szCs w:val="24"/>
+        </w:rPr>
+        <w:t>inary PSO</w:t>
+      </w:r>
+      <w:r>
+        <w:rPr>
+          <w:rFonts w:ascii="Times New Roman" w:hAnsi="Times New Roman" w:cs="Times New Roman"/>
+          <w:sz w:val="24"/>
+          <w:szCs w:val="24"/>
+        </w:rPr>
+        <w:t>, which</w:t>
+      </w:r>
+      <w:r>
+        <w:rPr>
+          <w:rFonts w:ascii="Times New Roman" w:hAnsi="Times New Roman" w:cs="Times New Roman"/>
+          <w:sz w:val="24"/>
+          <w:szCs w:val="24"/>
+        </w:rPr>
+        <w:t xml:space="preserve"> divides the working of the system in two parts i.e. prediction model and performance model. </w:t>
       </w:r>
     </w:p>
     <w:p>
@@ -1559,21 +1820,22 @@
         <w:pStyle w:val="ListParagraph"/>
         <w:numPr>
           <w:ilvl w:val="0"/>
-          <w:numId w:val="3"/>
-        </w:numPr>
-        <w:spacing w:line="480" w:lineRule="auto"/>
-        <w:jc w:val="both"/>
-        <w:rPr>
-          <w:rFonts w:ascii="Times New Roman" w:hAnsi="Times New Roman" w:cs="Times New Roman"/>
-          <w:sz w:val="24"/>
-          <w:szCs w:val="24"/>
-        </w:rPr>
-      </w:pPr>
-      <w:r>
-        <w:rPr>
-          <w:rFonts w:ascii="Times New Roman" w:hAnsi="Times New Roman" w:cs="Times New Roman"/>
-          <w:sz w:val="24"/>
-          <w:szCs w:val="24"/>
+          <w:numId w:val="9"/>
+        </w:numPr>
+        <w:spacing w:line="480" w:lineRule="auto"/>
+        <w:jc w:val="both"/>
+        <w:rPr>
+          <w:rFonts w:ascii="Times New Roman" w:hAnsi="Times New Roman" w:cs="Times New Roman"/>
+          <w:sz w:val="24"/>
+          <w:szCs w:val="24"/>
+        </w:rPr>
+      </w:pPr>
+      <w:r>
+        <w:rPr>
+          <w:rFonts w:ascii="Times New Roman" w:hAnsi="Times New Roman" w:cs="Times New Roman"/>
+          <w:sz w:val="24"/>
+          <w:szCs w:val="24"/>
+          <w:u w:val="single"/>
           <w:shd w:val="clear" w:color="auto" w:fill="FFFFFF"/>
         </w:rPr>
         <w:t>The Analysis of Basketball Free Throw Trajectory using PSO Algorithm</w:t>
@@ -1585,8 +1847,24 @@
           <w:szCs w:val="24"/>
           <w:shd w:val="clear" w:color="auto" w:fill="FFFFFF"/>
         </w:rPr>
-        <w:t xml:space="preserve">: PSO algorithm can be used to track the ball while playing basketball. The research determined that there is a significant relation between the height and shape of free </w:t>
-      </w:r>
+        <w:t xml:space="preserve">: </w:t>
+      </w:r>
+    </w:p>
+    <w:p>
+      <w:pPr>
+        <w:pStyle w:val="ListParagraph"/>
+        <w:numPr>
+          <w:ilvl w:val="1"/>
+          <w:numId w:val="13"/>
+        </w:numPr>
+        <w:spacing w:line="480" w:lineRule="auto"/>
+        <w:jc w:val="both"/>
+        <w:rPr>
+          <w:rFonts w:ascii="Times New Roman" w:hAnsi="Times New Roman" w:cs="Times New Roman"/>
+          <w:sz w:val="24"/>
+          <w:szCs w:val="24"/>
+        </w:rPr>
+      </w:pPr>
       <w:r>
         <w:rPr>
           <w:rFonts w:ascii="Times New Roman" w:hAnsi="Times New Roman" w:cs="Times New Roman"/>
@@ -1594,51 +1872,400 @@
           <w:szCs w:val="24"/>
           <w:shd w:val="clear" w:color="auto" w:fill="FFFFFF"/>
         </w:rPr>
+        <w:t xml:space="preserve">PSO algorithm can be used to track the ball while playing basketball. </w:t>
+      </w:r>
+    </w:p>
+    <w:p>
+      <w:pPr>
+        <w:pStyle w:val="ListParagraph"/>
+        <w:numPr>
+          <w:ilvl w:val="1"/>
+          <w:numId w:val="13"/>
+        </w:numPr>
+        <w:spacing w:line="480" w:lineRule="auto"/>
+        <w:jc w:val="both"/>
+        <w:rPr>
+          <w:rFonts w:ascii="Times New Roman" w:hAnsi="Times New Roman" w:cs="Times New Roman"/>
+          <w:sz w:val="24"/>
+          <w:szCs w:val="24"/>
+        </w:rPr>
+      </w:pPr>
+      <w:r>
+        <w:rPr>
+          <w:rFonts w:ascii="Times New Roman" w:hAnsi="Times New Roman" w:cs="Times New Roman"/>
+          <w:sz w:val="24"/>
+          <w:szCs w:val="24"/>
+          <w:shd w:val="clear" w:color="auto" w:fill="FFFFFF"/>
+        </w:rPr>
+        <w:t xml:space="preserve">The research determined that there is a significant relation between the height and shape of free throw trajectory. </w:t>
+      </w:r>
+    </w:p>
+    <w:p>
+      <w:pPr>
+        <w:pStyle w:val="ListParagraph"/>
+        <w:numPr>
+          <w:ilvl w:val="1"/>
+          <w:numId w:val="13"/>
+        </w:numPr>
+        <w:spacing w:line="480" w:lineRule="auto"/>
+        <w:jc w:val="both"/>
+        <w:rPr>
+          <w:rFonts w:ascii="Times New Roman" w:hAnsi="Times New Roman" w:cs="Times New Roman"/>
+          <w:sz w:val="24"/>
+          <w:szCs w:val="24"/>
+        </w:rPr>
+      </w:pPr>
+      <w:r>
+        <w:rPr>
+          <w:rFonts w:ascii="Times New Roman" w:hAnsi="Times New Roman" w:cs="Times New Roman"/>
+          <w:sz w:val="24"/>
+          <w:szCs w:val="24"/>
+          <w:shd w:val="clear" w:color="auto" w:fill="FFFFFF"/>
+        </w:rPr>
+        <w:t xml:space="preserve">This method can also be used while training the players in order to improve their performance of free throw. </w:t>
+      </w:r>
+    </w:p>
+    <w:p>
+      <w:pPr>
+        <w:pStyle w:val="ListParagraph"/>
+        <w:numPr>
+          <w:ilvl w:val="0"/>
+          <w:numId w:val="9"/>
+        </w:numPr>
+        <w:spacing w:line="480" w:lineRule="auto"/>
+        <w:jc w:val="both"/>
+        <w:rPr>
+          <w:rFonts w:ascii="Times New Roman" w:hAnsi="Times New Roman" w:cs="Times New Roman"/>
+          <w:sz w:val="24"/>
+          <w:szCs w:val="24"/>
+          <w:u w:val="single"/>
+        </w:rPr>
+      </w:pPr>
+      <w:r>
+        <w:rPr>
+          <w:rFonts w:ascii="Times New Roman" w:hAnsi="Times New Roman" w:cs="Times New Roman"/>
+          <w:bCs/>
+          <w:sz w:val="24"/>
+          <w:szCs w:val="24"/>
+          <w:u w:val="single"/>
+          <w:shd w:val="clear" w:color="auto" w:fill="FFFFFF"/>
+        </w:rPr>
+        <w:t xml:space="preserve">Micro strip antenna design using neural networks optimized by PSO: </w:t>
+      </w:r>
+    </w:p>
+    <w:p>
+      <w:pPr>
+        <w:pStyle w:val="ListParagraph"/>
+        <w:numPr>
+          <w:ilvl w:val="1"/>
+          <w:numId w:val="14"/>
+        </w:numPr>
+        <w:spacing w:line="480" w:lineRule="auto"/>
+        <w:jc w:val="both"/>
+        <w:rPr>
+          <w:rFonts w:ascii="Times New Roman" w:hAnsi="Times New Roman" w:cs="Times New Roman"/>
+          <w:sz w:val="24"/>
+          <w:szCs w:val="24"/>
+        </w:rPr>
+      </w:pPr>
+      <w:r>
+        <w:rPr>
+          <w:rFonts w:ascii="Times New Roman" w:hAnsi="Times New Roman" w:cs="Times New Roman"/>
+          <w:bCs/>
+          <w:sz w:val="24"/>
+          <w:szCs w:val="24"/>
+          <w:shd w:val="clear" w:color="auto" w:fill="FFFFFF"/>
+        </w:rPr>
+        <w:t xml:space="preserve">Micro strip antenna, </w:t>
+      </w:r>
+      <w:r>
+        <w:rPr>
+          <w:rFonts w:ascii="Times New Roman" w:hAnsi="Times New Roman" w:cs="Times New Roman"/>
+          <w:bCs/>
+          <w:sz w:val="24"/>
+          <w:szCs w:val="24"/>
+          <w:shd w:val="clear" w:color="auto" w:fill="FFFFFF"/>
+        </w:rPr>
+        <w:t>used f</w:t>
+      </w:r>
+      <w:r>
+        <w:rPr>
+          <w:rFonts w:ascii="Times New Roman" w:hAnsi="Times New Roman" w:cs="Times New Roman"/>
+          <w:bCs/>
+          <w:sz w:val="24"/>
+          <w:szCs w:val="24"/>
+          <w:shd w:val="clear" w:color="auto" w:fill="FFFFFF"/>
+        </w:rPr>
+        <w:t>or global positioning satellite.</w:t>
+      </w:r>
+    </w:p>
+    <w:p>
+      <w:pPr>
+        <w:pStyle w:val="ListParagraph"/>
+        <w:numPr>
+          <w:ilvl w:val="1"/>
+          <w:numId w:val="14"/>
+        </w:numPr>
+        <w:spacing w:line="480" w:lineRule="auto"/>
+        <w:jc w:val="both"/>
+        <w:rPr>
+          <w:rFonts w:ascii="Times New Roman" w:hAnsi="Times New Roman" w:cs="Times New Roman"/>
+          <w:sz w:val="24"/>
+          <w:szCs w:val="24"/>
+        </w:rPr>
+      </w:pPr>
+      <w:r>
+        <w:rPr>
+          <w:rFonts w:ascii="Times New Roman" w:hAnsi="Times New Roman" w:cs="Times New Roman"/>
+          <w:bCs/>
+          <w:sz w:val="24"/>
+          <w:szCs w:val="24"/>
+          <w:shd w:val="clear" w:color="auto" w:fill="FFFFFF"/>
+        </w:rPr>
+        <w:t xml:space="preserve"> </w:t>
+      </w:r>
+      <w:r>
+        <w:rPr>
+          <w:rFonts w:ascii="Times New Roman" w:hAnsi="Times New Roman" w:cs="Times New Roman"/>
+          <w:bCs/>
+          <w:sz w:val="24"/>
+          <w:szCs w:val="24"/>
+          <w:shd w:val="clear" w:color="auto" w:fill="FFFFFF"/>
+        </w:rPr>
+        <w:t>It has become very demanding</w:t>
+      </w:r>
+      <w:r>
+        <w:rPr>
+          <w:rFonts w:ascii="Times New Roman" w:hAnsi="Times New Roman" w:cs="Times New Roman"/>
+          <w:bCs/>
+          <w:sz w:val="24"/>
+          <w:szCs w:val="24"/>
+          <w:shd w:val="clear" w:color="auto" w:fill="FFFFFF"/>
+        </w:rPr>
+        <w:t xml:space="preserve"> because of its small dimensions and low cost of production. </w:t>
+      </w:r>
+    </w:p>
+    <w:p>
+      <w:pPr>
+        <w:pStyle w:val="ListParagraph"/>
+        <w:numPr>
+          <w:ilvl w:val="1"/>
+          <w:numId w:val="14"/>
+        </w:numPr>
+        <w:spacing w:line="480" w:lineRule="auto"/>
+        <w:jc w:val="both"/>
+        <w:rPr>
+          <w:rFonts w:ascii="Times New Roman" w:hAnsi="Times New Roman" w:cs="Times New Roman"/>
+          <w:sz w:val="24"/>
+          <w:szCs w:val="24"/>
+        </w:rPr>
+      </w:pPr>
+      <w:r>
+        <w:rPr>
+          <w:rFonts w:ascii="Times New Roman" w:hAnsi="Times New Roman" w:cs="Times New Roman"/>
+          <w:bCs/>
+          <w:sz w:val="24"/>
+          <w:szCs w:val="24"/>
+          <w:shd w:val="clear" w:color="auto" w:fill="FFFFFF"/>
+        </w:rPr>
+        <w:t xml:space="preserve">Design </w:t>
+      </w:r>
+      <w:r>
+        <w:rPr>
+          <w:rFonts w:ascii="Times New Roman" w:hAnsi="Times New Roman" w:cs="Times New Roman"/>
+          <w:bCs/>
+          <w:sz w:val="24"/>
+          <w:szCs w:val="24"/>
+          <w:shd w:val="clear" w:color="auto" w:fill="FFFFFF"/>
+        </w:rPr>
+        <w:t>parameters of micro strip require</w:t>
+      </w:r>
+      <w:r>
+        <w:rPr>
+          <w:rFonts w:ascii="Times New Roman" w:hAnsi="Times New Roman" w:cs="Times New Roman"/>
+          <w:bCs/>
+          <w:sz w:val="24"/>
+          <w:szCs w:val="24"/>
+          <w:shd w:val="clear" w:color="auto" w:fill="FFFFFF"/>
+        </w:rPr>
+        <w:t xml:space="preserve"> high accuracy and calculations, t</w:t>
+      </w:r>
+      <w:r>
+        <w:rPr>
+          <w:rFonts w:ascii="Times New Roman" w:hAnsi="Times New Roman" w:cs="Times New Roman"/>
+          <w:bCs/>
+          <w:sz w:val="24"/>
+          <w:szCs w:val="24"/>
+          <w:shd w:val="clear" w:color="auto" w:fill="FFFFFF"/>
+        </w:rPr>
+        <w:t xml:space="preserve">he known models give less accurate results. </w:t>
+      </w:r>
+    </w:p>
+    <w:p>
+      <w:pPr>
+        <w:pStyle w:val="ListParagraph"/>
+        <w:numPr>
+          <w:ilvl w:val="1"/>
+          <w:numId w:val="14"/>
+        </w:numPr>
+        <w:spacing w:line="480" w:lineRule="auto"/>
+        <w:jc w:val="both"/>
+        <w:rPr>
+          <w:rFonts w:ascii="Times New Roman" w:hAnsi="Times New Roman" w:cs="Times New Roman"/>
+          <w:sz w:val="24"/>
+          <w:szCs w:val="24"/>
+        </w:rPr>
+      </w:pPr>
+      <w:r>
+        <w:rPr>
+          <w:rFonts w:ascii="Times New Roman" w:hAnsi="Times New Roman" w:cs="Times New Roman"/>
+          <w:bCs/>
+          <w:sz w:val="24"/>
+          <w:szCs w:val="24"/>
+          <w:shd w:val="clear" w:color="auto" w:fill="FFFFFF"/>
+        </w:rPr>
+        <w:t xml:space="preserve">The demand for more accurate and fast computations can be satisfied using neural networks which are optimized by PSO. </w:t>
+      </w:r>
+    </w:p>
+    <w:p>
+      <w:pPr>
+        <w:pStyle w:val="ListParagraph"/>
+        <w:numPr>
+          <w:ilvl w:val="0"/>
+          <w:numId w:val="9"/>
+        </w:numPr>
+        <w:spacing w:line="480" w:lineRule="auto"/>
+        <w:jc w:val="both"/>
+        <w:rPr>
+          <w:rFonts w:ascii="Times New Roman" w:hAnsi="Times New Roman" w:cs="Times New Roman"/>
+          <w:sz w:val="24"/>
+          <w:szCs w:val="24"/>
+        </w:rPr>
+      </w:pPr>
+      <w:r>
+        <w:rPr>
+          <w:rFonts w:ascii="Times New Roman" w:hAnsi="Times New Roman" w:cs="Times New Roman"/>
+          <w:sz w:val="24"/>
+          <w:szCs w:val="24"/>
+          <w:u w:val="single"/>
+          <w:shd w:val="clear" w:color="auto" w:fill="FFFFFF"/>
+        </w:rPr>
+        <w:t xml:space="preserve">Prediction model of PSO-BP neural network on </w:t>
+      </w:r>
+      <w:r>
+        <w:rPr>
+          <w:rFonts w:ascii="Times New Roman" w:hAnsi="Times New Roman" w:cs="Times New Roman"/>
+          <w:sz w:val="24"/>
+          <w:szCs w:val="24"/>
+          <w:u w:val="single"/>
+          <w:shd w:val="clear" w:color="auto" w:fill="FFFFFF"/>
+        </w:rPr>
+        <w:t xml:space="preserve">amount of coliform </w:t>
+      </w:r>
+      <w:r>
+        <w:rPr>
+          <w:rFonts w:ascii="Times New Roman" w:hAnsi="Times New Roman" w:cs="Times New Roman"/>
+          <w:sz w:val="24"/>
+          <w:szCs w:val="24"/>
+          <w:u w:val="single"/>
+          <w:shd w:val="clear" w:color="auto" w:fill="FFFFFF"/>
+        </w:rPr>
+        <w:t>in food and drinking water:</w:t>
+      </w:r>
+      <w:r>
+        <w:rPr>
+          <w:rFonts w:ascii="Times New Roman" w:hAnsi="Times New Roman" w:cs="Times New Roman"/>
+          <w:sz w:val="24"/>
+          <w:szCs w:val="24"/>
+          <w:shd w:val="clear" w:color="auto" w:fill="FFFFFF"/>
+        </w:rPr>
+        <w:t xml:space="preserve"> </w:t>
+      </w:r>
+    </w:p>
+    <w:p>
+      <w:pPr>
+        <w:pStyle w:val="ListParagraph"/>
+        <w:numPr>
+          <w:ilvl w:val="1"/>
+          <w:numId w:val="9"/>
+        </w:numPr>
+        <w:spacing w:line="480" w:lineRule="auto"/>
+        <w:jc w:val="both"/>
+        <w:rPr>
+          <w:rFonts w:ascii="Times New Roman" w:hAnsi="Times New Roman" w:cs="Times New Roman"/>
+          <w:sz w:val="24"/>
+          <w:szCs w:val="24"/>
+        </w:rPr>
+      </w:pPr>
+      <w:r>
+        <w:rPr>
+          <w:rFonts w:ascii="Times New Roman" w:hAnsi="Times New Roman" w:cs="Times New Roman"/>
+          <w:sz w:val="24"/>
+          <w:szCs w:val="24"/>
+          <w:shd w:val="clear" w:color="auto" w:fill="FFFFFF"/>
+        </w:rPr>
+        <w:t xml:space="preserve">Coliform is a bacteria which is already found mostly in the drinking water and sometimes in food. </w:t>
+      </w:r>
+    </w:p>
+    <w:p>
+      <w:pPr>
+        <w:pStyle w:val="ListParagraph"/>
+        <w:numPr>
+          <w:ilvl w:val="1"/>
+          <w:numId w:val="9"/>
+        </w:numPr>
+        <w:spacing w:line="480" w:lineRule="auto"/>
+        <w:jc w:val="both"/>
+        <w:rPr>
+          <w:rFonts w:ascii="Times New Roman" w:hAnsi="Times New Roman" w:cs="Times New Roman"/>
+          <w:sz w:val="24"/>
+          <w:szCs w:val="24"/>
+        </w:rPr>
+      </w:pPr>
+      <w:r>
+        <w:rPr>
+          <w:rFonts w:ascii="Times New Roman" w:hAnsi="Times New Roman" w:cs="Times New Roman"/>
+          <w:sz w:val="24"/>
+          <w:szCs w:val="24"/>
+          <w:shd w:val="clear" w:color="auto" w:fill="FFFFFF"/>
+        </w:rPr>
+        <w:t xml:space="preserve">They are usually not as harmful as other bacteria but some such as few strains of E.Coli cause illness which are often associated with the outbreak of disease. </w:t>
+      </w:r>
+    </w:p>
+    <w:p>
+      <w:pPr>
+        <w:pStyle w:val="ListParagraph"/>
+        <w:numPr>
+          <w:ilvl w:val="1"/>
+          <w:numId w:val="9"/>
+        </w:numPr>
+        <w:spacing w:line="480" w:lineRule="auto"/>
+        <w:jc w:val="both"/>
+        <w:rPr>
+          <w:rFonts w:ascii="Times New Roman" w:hAnsi="Times New Roman" w:cs="Times New Roman"/>
+          <w:sz w:val="24"/>
+          <w:szCs w:val="24"/>
+        </w:rPr>
+      </w:pPr>
+      <w:r>
+        <w:rPr>
+          <w:rFonts w:ascii="Times New Roman" w:hAnsi="Times New Roman" w:cs="Times New Roman"/>
+          <w:sz w:val="24"/>
+          <w:szCs w:val="24"/>
+          <w:shd w:val="clear" w:color="auto" w:fill="FFFFFF"/>
+        </w:rPr>
         <w:lastRenderedPageBreak/>
-        <w:t xml:space="preserve">throw trajectory. This method can also be used while training the players in order to improve their performance of free throw. </w:t>
-      </w:r>
-    </w:p>
-    <w:p>
-      <w:pPr>
-        <w:pStyle w:val="ListParagraph"/>
-        <w:numPr>
-          <w:ilvl w:val="0"/>
-          <w:numId w:val="3"/>
-        </w:numPr>
-        <w:spacing w:line="480" w:lineRule="auto"/>
-        <w:jc w:val="both"/>
-        <w:rPr>
-          <w:rFonts w:ascii="Times New Roman" w:hAnsi="Times New Roman" w:cs="Times New Roman"/>
-          <w:sz w:val="24"/>
-          <w:szCs w:val="24"/>
-        </w:rPr>
-      </w:pPr>
-      <w:r>
-        <w:rPr>
-          <w:rFonts w:ascii="Times New Roman" w:hAnsi="Times New Roman" w:cs="Times New Roman"/>
-          <w:bCs/>
+        <w:t xml:space="preserve">PSO along with BP are used </w:t>
+      </w:r>
+      <w:r>
+        <w:rPr>
+          <w:rFonts w:ascii="Times New Roman" w:hAnsi="Times New Roman" w:cs="Times New Roman"/>
           <w:sz w:val="24"/>
           <w:szCs w:val="24"/>
           <w:shd w:val="clear" w:color="auto" w:fill="FFFFFF"/>
         </w:rPr>
-        <w:t xml:space="preserve">Micro strip antenna design using neural networks optimized by PSO: Micro strip antenna (used for global positioning satellite) has become very attractive because of its small dimensions and low cost of production. Design parameters of micro strip requires high accuracy and calculations, which isn’t an easy-to-do task. The known models give less accurate results. The demand for more accurate and fast computations can be satisfied using neural networks which are optimized by PSO. </w:t>
-      </w:r>
-    </w:p>
-    <w:p>
-      <w:pPr>
-        <w:pStyle w:val="ListParagraph"/>
-        <w:numPr>
-          <w:ilvl w:val="0"/>
-          <w:numId w:val="3"/>
-        </w:numPr>
-        <w:spacing w:line="480" w:lineRule="auto"/>
-        <w:jc w:val="both"/>
-        <w:rPr>
-          <w:rFonts w:ascii="Times New Roman" w:hAnsi="Times New Roman" w:cs="Times New Roman"/>
-          <w:sz w:val="24"/>
-          <w:szCs w:val="24"/>
-        </w:rPr>
-      </w:pPr>
+        <w:t xml:space="preserve">to </w:t>
+      </w:r>
       <w:r>
         <w:rPr>
           <w:rFonts w:ascii="Times New Roman" w:hAnsi="Times New Roman" w:cs="Times New Roman"/>
@@ -1646,7 +2273,7 @@
           <w:szCs w:val="24"/>
           <w:shd w:val="clear" w:color="auto" w:fill="FFFFFF"/>
         </w:rPr>
-        <w:t>Prediction model of PSO-BP neural netwo</w:t>
+        <w:t>predict the amount of coliform bacteria</w:t>
       </w:r>
       <w:r>
         <w:rPr>
@@ -1655,42 +2282,6 @@
           <w:szCs w:val="24"/>
           <w:shd w:val="clear" w:color="auto" w:fill="FFFFFF"/>
         </w:rPr>
-        <w:t>rk on coliform amount in</w:t>
-      </w:r>
-      <w:r>
-        <w:rPr>
-          <w:rFonts w:ascii="Times New Roman" w:hAnsi="Times New Roman" w:cs="Times New Roman"/>
-          <w:sz w:val="24"/>
-          <w:szCs w:val="24"/>
-          <w:shd w:val="clear" w:color="auto" w:fill="FFFFFF"/>
-        </w:rPr>
-        <w:t xml:space="preserve"> food</w:t>
-      </w:r>
-      <w:r>
-        <w:rPr>
-          <w:rFonts w:ascii="Times New Roman" w:hAnsi="Times New Roman" w:cs="Times New Roman"/>
-          <w:sz w:val="24"/>
-          <w:szCs w:val="24"/>
-          <w:shd w:val="clear" w:color="auto" w:fill="FFFFFF"/>
-        </w:rPr>
-        <w:t xml:space="preserve"> and drinking water: Coliform is a bacteria which is already found mostly in the drinking water and sometimes in food. They are usually not as harmful as other bacteria but some such as few strains of E.Coli cause illness which are often associated with the outbreak of disease. PSO along with BP are used </w:t>
-      </w:r>
-      <w:r>
-        <w:rPr>
-          <w:rFonts w:ascii="Times New Roman" w:hAnsi="Times New Roman" w:cs="Times New Roman"/>
-          <w:sz w:val="24"/>
-          <w:szCs w:val="24"/>
-          <w:shd w:val="clear" w:color="auto" w:fill="FFFFFF"/>
-        </w:rPr>
-        <w:t>predict the amount of coliform bacteria</w:t>
-      </w:r>
-      <w:r>
-        <w:rPr>
-          <w:rFonts w:ascii="Times New Roman" w:hAnsi="Times New Roman" w:cs="Times New Roman"/>
-          <w:sz w:val="24"/>
-          <w:szCs w:val="24"/>
-          <w:shd w:val="clear" w:color="auto" w:fill="FFFFFF"/>
-        </w:rPr>
         <w:t xml:space="preserve"> in different foods and drinks. </w:t>
       </w:r>
     </w:p>
@@ -1722,7 +2313,7 @@
         <w:spacing w:line="480" w:lineRule="auto"/>
         <w:jc w:val="both"/>
       </w:pPr>
-      <w:hyperlink r:id="rId8" w:history="1">
+      <w:hyperlink r:id="rId9" w:history="1">
         <w:r>
           <w:rPr>
             <w:rStyle w:val="Hyperlink"/>
@@ -1746,7 +2337,7 @@
           <w:u w:val="single"/>
         </w:rPr>
       </w:pPr>
-      <w:hyperlink r:id="rId9" w:history="1">
+      <w:hyperlink r:id="rId10" w:history="1">
         <w:r>
           <w:rPr>
             <w:rStyle w:val="Hyperlink"/>
@@ -1767,7 +2358,7 @@
           <w:u w:val="single"/>
         </w:rPr>
       </w:pPr>
-      <w:hyperlink r:id="rId10" w:history="1">
+      <w:hyperlink r:id="rId11" w:history="1">
         <w:r>
           <w:rPr>
             <w:rStyle w:val="Hyperlink"/>
@@ -1790,7 +2381,7 @@
           <w:u w:val="single"/>
         </w:rPr>
       </w:pPr>
-      <w:hyperlink r:id="rId11" w:history="1">
+      <w:hyperlink r:id="rId12" w:history="1">
         <w:r>
           <w:rPr>
             <w:rStyle w:val="Hyperlink"/>
@@ -1813,7 +2404,7 @@
           <w:u w:val="single"/>
         </w:rPr>
       </w:pPr>
-      <w:hyperlink r:id="rId12" w:history="1">
+      <w:hyperlink r:id="rId13" w:history="1">
         <w:r>
           <w:rPr>
             <w:rStyle w:val="Hyperlink"/>
@@ -1836,7 +2427,7 @@
           <w:u w:val="single"/>
         </w:rPr>
       </w:pPr>
-      <w:hyperlink r:id="rId13" w:history="1">
+      <w:hyperlink r:id="rId14" w:history="1">
         <w:r>
           <w:rPr>
             <w:rStyle w:val="Hyperlink"/>
@@ -1858,7 +2449,7 @@
           <w:u w:val="single"/>
         </w:rPr>
       </w:pPr>
-      <w:hyperlink r:id="rId14" w:history="1">
+      <w:hyperlink r:id="rId15" w:history="1">
         <w:r>
           <w:rPr>
             <w:rStyle w:val="Hyperlink"/>
@@ -1868,7 +2459,7 @@
       </w:hyperlink>
     </w:p>
     <w:sectPr>
-      <w:headerReference w:type="default" r:id="rId15"/>
+      <w:headerReference w:type="default" r:id="rId16"/>
       <w:pgSz w:w="12240" w:h="15840"/>
       <w:pgMar w:top="1440" w:right="1440" w:bottom="1440" w:left="1440" w:header="720" w:footer="720" w:gutter="0"/>
       <w:cols w:space="720"/>
@@ -1879,7 +2470,7 @@
 </file>
 
 <file path=word/endnotes.xml><?xml version="1.0" encoding="utf-8"?>
-<w:endnotes xmlns:wpc="http://schemas.microsoft.com/office/word/2010/wordprocessingCanvas" xmlns:mc="http://schemas.openxmlformats.org/markup-compatibility/2006" xmlns:o="urn:schemas-microsoft-com:office:office" xmlns:r="http://schemas.openxmlformats.org/officeDocument/2006/relationships" xmlns:m="http://schemas.openxmlformats.org/officeDocument/2006/math" xmlns:v="urn:schemas-microsoft-com:vml" xmlns:wp14="http://schemas.microsoft.com/office/word/2010/wordprocessingDrawing" xmlns:wp="http://schemas.openxmlformats.org/drawingml/2006/wordprocessingDrawing" xmlns:w10="urn:schemas-microsoft-com:office:word" xmlns:w="http://schemas.openxmlformats.org/wordprocessingml/2006/main" xmlns:w14="http://schemas.microsoft.com/office/word/2010/wordml" xmlns:w15="http://schemas.microsoft.com/office/word/2012/wordml" xmlns:wpg="http://schemas.microsoft.com/office/word/2010/wordprocessingGroup" xmlns:wpi="http://schemas.microsoft.com/office/word/2010/wordprocessingInk" xmlns:wne="http://schemas.microsoft.com/office/word/2006/wordml" xmlns:wps="http://schemas.microsoft.com/office/word/2010/wordprocessingShape" mc:Ignorable="w14 w15 wp14">
+<w:endnotes xmlns:wpc="http://schemas.microsoft.com/office/word/2010/wordprocessingCanvas" xmlns:mc="http://schemas.openxmlformats.org/markup-compatibility/2006" xmlns:o="urn:schemas-microsoft-com:office:office" xmlns:r="http://schemas.openxmlformats.org/officeDocument/2006/relationships" xmlns:m="http://schemas.openxmlformats.org/officeDocument/2006/math" xmlns:v="urn:schemas-microsoft-com:vml" xmlns:wp14="http://schemas.microsoft.com/office/word/2010/wordprocessingDrawing" xmlns:wp="http://schemas.openxmlformats.org/drawingml/2006/wordprocessingDrawing" xmlns:w10="urn:schemas-microsoft-com:office:word" xmlns:w="http://schemas.openxmlformats.org/wordprocessingml/2006/main" xmlns:w14="http://schemas.microsoft.com/office/word/2010/wordml" xmlns:wpg="http://schemas.microsoft.com/office/word/2010/wordprocessingGroup" xmlns:wpi="http://schemas.microsoft.com/office/word/2010/wordprocessingInk" xmlns:wne="http://schemas.microsoft.com/office/word/2006/wordml" xmlns:wps="http://schemas.microsoft.com/office/word/2010/wordprocessingShape" mc:Ignorable="w14 wp14">
   <w:endnote w:type="separator" w:id="-1">
     <w:p>
       <w:pPr>
@@ -1904,7 +2495,7 @@
 </file>
 
 <file path=word/footnotes.xml><?xml version="1.0" encoding="utf-8"?>
-<w:footnotes xmlns:wpc="http://schemas.microsoft.com/office/word/2010/wordprocessingCanvas" xmlns:mc="http://schemas.openxmlformats.org/markup-compatibility/2006" xmlns:o="urn:schemas-microsoft-com:office:office" xmlns:r="http://schemas.openxmlformats.org/officeDocument/2006/relationships" xmlns:m="http://schemas.openxmlformats.org/officeDocument/2006/math" xmlns:v="urn:schemas-microsoft-com:vml" xmlns:wp14="http://schemas.microsoft.com/office/word/2010/wordprocessingDrawing" xmlns:wp="http://schemas.openxmlformats.org/drawingml/2006/wordprocessingDrawing" xmlns:w10="urn:schemas-microsoft-com:office:word" xmlns:w="http://schemas.openxmlformats.org/wordprocessingml/2006/main" xmlns:w14="http://schemas.microsoft.com/office/word/2010/wordml" xmlns:w15="http://schemas.microsoft.com/office/word/2012/wordml" xmlns:wpg="http://schemas.microsoft.com/office/word/2010/wordprocessingGroup" xmlns:wpi="http://schemas.microsoft.com/office/word/2010/wordprocessingInk" xmlns:wne="http://schemas.microsoft.com/office/word/2006/wordml" xmlns:wps="http://schemas.microsoft.com/office/word/2010/wordprocessingShape" mc:Ignorable="w14 w15 wp14">
+<w:footnotes xmlns:wpc="http://schemas.microsoft.com/office/word/2010/wordprocessingCanvas" xmlns:mc="http://schemas.openxmlformats.org/markup-compatibility/2006" xmlns:o="urn:schemas-microsoft-com:office:office" xmlns:r="http://schemas.openxmlformats.org/officeDocument/2006/relationships" xmlns:m="http://schemas.openxmlformats.org/officeDocument/2006/math" xmlns:v="urn:schemas-microsoft-com:vml" xmlns:wp14="http://schemas.microsoft.com/office/word/2010/wordprocessingDrawing" xmlns:wp="http://schemas.openxmlformats.org/drawingml/2006/wordprocessingDrawing" xmlns:w10="urn:schemas-microsoft-com:office:word" xmlns:w="http://schemas.openxmlformats.org/wordprocessingml/2006/main" xmlns:w14="http://schemas.microsoft.com/office/word/2010/wordml" xmlns:wpg="http://schemas.microsoft.com/office/word/2010/wordprocessingGroup" xmlns:wpi="http://schemas.microsoft.com/office/word/2010/wordprocessingInk" xmlns:wne="http://schemas.microsoft.com/office/word/2006/wordml" xmlns:wps="http://schemas.microsoft.com/office/word/2010/wordprocessingShape" mc:Ignorable="w14 wp14">
   <w:footnote w:type="separator" w:id="-1">
     <w:p>
       <w:pPr>
@@ -1929,7 +2520,7 @@
 </file>
 
 <file path=word/header1.xml><?xml version="1.0" encoding="utf-8"?>
-<w:hdr xmlns:wpc="http://schemas.microsoft.com/office/word/2010/wordprocessingCanvas" xmlns:mc="http://schemas.openxmlformats.org/markup-compatibility/2006" xmlns:o="urn:schemas-microsoft-com:office:office" xmlns:r="http://schemas.openxmlformats.org/officeDocument/2006/relationships" xmlns:m="http://schemas.openxmlformats.org/officeDocument/2006/math" xmlns:v="urn:schemas-microsoft-com:vml" xmlns:wp14="http://schemas.microsoft.com/office/word/2010/wordprocessingDrawing" xmlns:wp="http://schemas.openxmlformats.org/drawingml/2006/wordprocessingDrawing" xmlns:w10="urn:schemas-microsoft-com:office:word" xmlns:w="http://schemas.openxmlformats.org/wordprocessingml/2006/main" xmlns:w14="http://schemas.microsoft.com/office/word/2010/wordml" xmlns:w15="http://schemas.microsoft.com/office/word/2012/wordml" xmlns:wpg="http://schemas.microsoft.com/office/word/2010/wordprocessingGroup" xmlns:wpi="http://schemas.microsoft.com/office/word/2010/wordprocessingInk" xmlns:wne="http://schemas.microsoft.com/office/word/2006/wordml" xmlns:wps="http://schemas.microsoft.com/office/word/2010/wordprocessingShape" mc:Ignorable="w14 w15 wp14">
+<w:hdr xmlns:wpc="http://schemas.microsoft.com/office/word/2010/wordprocessingCanvas" xmlns:mc="http://schemas.openxmlformats.org/markup-compatibility/2006" xmlns:o="urn:schemas-microsoft-com:office:office" xmlns:r="http://schemas.openxmlformats.org/officeDocument/2006/relationships" xmlns:m="http://schemas.openxmlformats.org/officeDocument/2006/math" xmlns:v="urn:schemas-microsoft-com:vml" xmlns:wp14="http://schemas.microsoft.com/office/word/2010/wordprocessingDrawing" xmlns:wp="http://schemas.openxmlformats.org/drawingml/2006/wordprocessingDrawing" xmlns:w10="urn:schemas-microsoft-com:office:word" xmlns:w="http://schemas.openxmlformats.org/wordprocessingml/2006/main" xmlns:w14="http://schemas.microsoft.com/office/word/2010/wordml" xmlns:wpg="http://schemas.microsoft.com/office/word/2010/wordprocessingGroup" xmlns:wpi="http://schemas.microsoft.com/office/word/2010/wordprocessingInk" xmlns:wne="http://schemas.microsoft.com/office/word/2006/wordml" xmlns:wps="http://schemas.microsoft.com/office/word/2010/wordprocessingShape" mc:Ignorable="w14 wp14">
   <w:sdt>
     <w:sdtPr>
       <w:id w:val="-510920514"/>
@@ -1962,7 +2553,7 @@
           <w:rPr>
             <w:noProof/>
           </w:rPr>
-          <w:t>6</w:t>
+          <w:t>5</w:t>
         </w:r>
         <w:r>
           <w:rPr>
@@ -1982,8 +2573,121 @@
 </file>
 
 <file path=word/numbering.xml><?xml version="1.0" encoding="utf-8"?>
-<w:numbering xmlns:wpc="http://schemas.microsoft.com/office/word/2010/wordprocessingCanvas" xmlns:mc="http://schemas.openxmlformats.org/markup-compatibility/2006" xmlns:o="urn:schemas-microsoft-com:office:office" xmlns:r="http://schemas.openxmlformats.org/officeDocument/2006/relationships" xmlns:m="http://schemas.openxmlformats.org/officeDocument/2006/math" xmlns:v="urn:schemas-microsoft-com:vml" xmlns:wp14="http://schemas.microsoft.com/office/word/2010/wordprocessingDrawing" xmlns:wp="http://schemas.openxmlformats.org/drawingml/2006/wordprocessingDrawing" xmlns:w10="urn:schemas-microsoft-com:office:word" xmlns:w="http://schemas.openxmlformats.org/wordprocessingml/2006/main" xmlns:w14="http://schemas.microsoft.com/office/word/2010/wordml" xmlns:w15="http://schemas.microsoft.com/office/word/2012/wordml" xmlns:wpg="http://schemas.microsoft.com/office/word/2010/wordprocessingGroup" xmlns:wpi="http://schemas.microsoft.com/office/word/2010/wordprocessingInk" xmlns:wne="http://schemas.microsoft.com/office/word/2006/wordml" xmlns:wps="http://schemas.microsoft.com/office/word/2010/wordprocessingShape" mc:Ignorable="w14 w15 wp14">
-  <w:abstractNum w:abstractNumId="0" w15:restartNumberingAfterBreak="0">
+<w:numbering xmlns:wpc="http://schemas.microsoft.com/office/word/2010/wordprocessingCanvas" xmlns:mc="http://schemas.openxmlformats.org/markup-compatibility/2006" xmlns:o="urn:schemas-microsoft-com:office:office" xmlns:r="http://schemas.openxmlformats.org/officeDocument/2006/relationships" xmlns:m="http://schemas.openxmlformats.org/officeDocument/2006/math" xmlns:v="urn:schemas-microsoft-com:vml" xmlns:wp14="http://schemas.microsoft.com/office/word/2010/wordprocessingDrawing" xmlns:wp="http://schemas.openxmlformats.org/drawingml/2006/wordprocessingDrawing" xmlns:w10="urn:schemas-microsoft-com:office:word" xmlns:w="http://schemas.openxmlformats.org/wordprocessingml/2006/main" xmlns:w14="http://schemas.microsoft.com/office/word/2010/wordml" xmlns:wpg="http://schemas.microsoft.com/office/word/2010/wordprocessingGroup" xmlns:wpi="http://schemas.microsoft.com/office/word/2010/wordprocessingInk" xmlns:wne="http://schemas.microsoft.com/office/word/2006/wordml" xmlns:wps="http://schemas.microsoft.com/office/word/2010/wordprocessingShape" mc:Ignorable="w14 wp14">
+  <w:abstractNum w:abstractNumId="0">
+    <w:nsid w:val="046D7C0B"/>
+    <w:multiLevelType w:val="hybridMultilevel"/>
+    <w:tmpl w:val="0EE4B06C"/>
+    <w:lvl w:ilvl="0" w:tplc="0409000B">
+      <w:start w:val="1"/>
+      <w:numFmt w:val="bullet"/>
+      <w:lvlText w:val=""/>
+      <w:lvlJc w:val="left"/>
+      <w:pPr>
+        <w:ind w:left="1440" w:hanging="360"/>
+      </w:pPr>
+      <w:rPr>
+        <w:rFonts w:ascii="Wingdings" w:hAnsi="Wingdings" w:hint="default"/>
+      </w:rPr>
+    </w:lvl>
+    <w:lvl w:ilvl="1" w:tplc="04090005">
+      <w:start w:val="1"/>
+      <w:numFmt w:val="bullet"/>
+      <w:lvlText w:val=""/>
+      <w:lvlJc w:val="left"/>
+      <w:pPr>
+        <w:ind w:left="2160" w:hanging="360"/>
+      </w:pPr>
+      <w:rPr>
+        <w:rFonts w:ascii="Wingdings" w:hAnsi="Wingdings" w:hint="default"/>
+      </w:rPr>
+    </w:lvl>
+    <w:lvl w:ilvl="2" w:tplc="04090005" w:tentative="1">
+      <w:start w:val="1"/>
+      <w:numFmt w:val="bullet"/>
+      <w:lvlText w:val=""/>
+      <w:lvlJc w:val="left"/>
+      <w:pPr>
+        <w:ind w:left="2880" w:hanging="360"/>
+      </w:pPr>
+      <w:rPr>
+        <w:rFonts w:ascii="Wingdings" w:hAnsi="Wingdings" w:hint="default"/>
+      </w:rPr>
+    </w:lvl>
+    <w:lvl w:ilvl="3" w:tplc="04090001" w:tentative="1">
+      <w:start w:val="1"/>
+      <w:numFmt w:val="bullet"/>
+      <w:lvlText w:val=""/>
+      <w:lvlJc w:val="left"/>
+      <w:pPr>
+        <w:ind w:left="3600" w:hanging="360"/>
+      </w:pPr>
+      <w:rPr>
+        <w:rFonts w:ascii="Symbol" w:hAnsi="Symbol" w:hint="default"/>
+      </w:rPr>
+    </w:lvl>
+    <w:lvl w:ilvl="4" w:tplc="04090003" w:tentative="1">
+      <w:start w:val="1"/>
+      <w:numFmt w:val="bullet"/>
+      <w:lvlText w:val="o"/>
+      <w:lvlJc w:val="left"/>
+      <w:pPr>
+        <w:ind w:left="4320" w:hanging="360"/>
+      </w:pPr>
+      <w:rPr>
+        <w:rFonts w:ascii="Courier New" w:hAnsi="Courier New" w:cs="Courier New" w:hint="default"/>
+      </w:rPr>
+    </w:lvl>
+    <w:lvl w:ilvl="5" w:tplc="04090005" w:tentative="1">
+      <w:start w:val="1"/>
+      <w:numFmt w:val="bullet"/>
+      <w:lvlText w:val=""/>
+      <w:lvlJc w:val="left"/>
+      <w:pPr>
+        <w:ind w:left="5040" w:hanging="360"/>
+      </w:pPr>
+      <w:rPr>
+        <w:rFonts w:ascii="Wingdings" w:hAnsi="Wingdings" w:hint="default"/>
+      </w:rPr>
+    </w:lvl>
+    <w:lvl w:ilvl="6" w:tplc="04090001" w:tentative="1">
+      <w:start w:val="1"/>
+      <w:numFmt w:val="bullet"/>
+      <w:lvlText w:val=""/>
+      <w:lvlJc w:val="left"/>
+      <w:pPr>
+        <w:ind w:left="5760" w:hanging="360"/>
+      </w:pPr>
+      <w:rPr>
+        <w:rFonts w:ascii="Symbol" w:hAnsi="Symbol" w:hint="default"/>
+      </w:rPr>
+    </w:lvl>
+    <w:lvl w:ilvl="7" w:tplc="04090003" w:tentative="1">
+      <w:start w:val="1"/>
+      <w:numFmt w:val="bullet"/>
+      <w:lvlText w:val="o"/>
+      <w:lvlJc w:val="left"/>
+      <w:pPr>
+        <w:ind w:left="6480" w:hanging="360"/>
+      </w:pPr>
+      <w:rPr>
+        <w:rFonts w:ascii="Courier New" w:hAnsi="Courier New" w:cs="Courier New" w:hint="default"/>
+      </w:rPr>
+    </w:lvl>
+    <w:lvl w:ilvl="8" w:tplc="04090005" w:tentative="1">
+      <w:start w:val="1"/>
+      <w:numFmt w:val="bullet"/>
+      <w:lvlText w:val=""/>
+      <w:lvlJc w:val="left"/>
+      <w:pPr>
+        <w:ind w:left="7200" w:hanging="360"/>
+      </w:pPr>
+      <w:rPr>
+        <w:rFonts w:ascii="Wingdings" w:hAnsi="Wingdings" w:hint="default"/>
+      </w:rPr>
+    </w:lvl>
+  </w:abstractNum>
+  <w:abstractNum w:abstractNumId="1">
     <w:nsid w:val="05460025"/>
     <w:multiLevelType w:val="hybridMultilevel"/>
     <w:tmpl w:val="74545A52"/>
@@ -2072,7 +2776,7 @@
       </w:pPr>
     </w:lvl>
   </w:abstractNum>
-  <w:abstractNum w:abstractNumId="1" w15:restartNumberingAfterBreak="0">
+  <w:abstractNum w:abstractNumId="2">
     <w:nsid w:val="076733D1"/>
     <w:multiLevelType w:val="hybridMultilevel"/>
     <w:tmpl w:val="2E3AE22A"/>
@@ -2085,7 +2789,7 @@
         <w:ind w:left="1440" w:hanging="360"/>
       </w:pPr>
     </w:lvl>
-    <w:lvl w:ilvl="1" w:tplc="04090019" w:tentative="1">
+    <w:lvl w:ilvl="1" w:tplc="04090019">
       <w:start w:val="1"/>
       <w:numFmt w:val="lowerLetter"/>
       <w:lvlText w:val="%2."/>
@@ -2158,7 +2862,7 @@
       </w:pPr>
     </w:lvl>
   </w:abstractNum>
-  <w:abstractNum w:abstractNumId="2" w15:restartNumberingAfterBreak="0">
+  <w:abstractNum w:abstractNumId="3">
     <w:nsid w:val="0CC74D40"/>
     <w:multiLevelType w:val="hybridMultilevel"/>
     <w:tmpl w:val="52D08582"/>
@@ -2271,7 +2975,233 @@
       </w:rPr>
     </w:lvl>
   </w:abstractNum>
-  <w:abstractNum w:abstractNumId="3" w15:restartNumberingAfterBreak="0">
+  <w:abstractNum w:abstractNumId="4">
+    <w:nsid w:val="13A26F9E"/>
+    <w:multiLevelType w:val="hybridMultilevel"/>
+    <w:tmpl w:val="BF9EC8BC"/>
+    <w:lvl w:ilvl="0" w:tplc="0409000B">
+      <w:start w:val="1"/>
+      <w:numFmt w:val="bullet"/>
+      <w:lvlText w:val=""/>
+      <w:lvlJc w:val="left"/>
+      <w:pPr>
+        <w:ind w:left="1440" w:hanging="360"/>
+      </w:pPr>
+      <w:rPr>
+        <w:rFonts w:ascii="Wingdings" w:hAnsi="Wingdings" w:hint="default"/>
+      </w:rPr>
+    </w:lvl>
+    <w:lvl w:ilvl="1" w:tplc="04090005">
+      <w:start w:val="1"/>
+      <w:numFmt w:val="bullet"/>
+      <w:lvlText w:val=""/>
+      <w:lvlJc w:val="left"/>
+      <w:pPr>
+        <w:ind w:left="2160" w:hanging="360"/>
+      </w:pPr>
+      <w:rPr>
+        <w:rFonts w:ascii="Wingdings" w:hAnsi="Wingdings" w:hint="default"/>
+      </w:rPr>
+    </w:lvl>
+    <w:lvl w:ilvl="2" w:tplc="04090005" w:tentative="1">
+      <w:start w:val="1"/>
+      <w:numFmt w:val="bullet"/>
+      <w:lvlText w:val=""/>
+      <w:lvlJc w:val="left"/>
+      <w:pPr>
+        <w:ind w:left="2880" w:hanging="360"/>
+      </w:pPr>
+      <w:rPr>
+        <w:rFonts w:ascii="Wingdings" w:hAnsi="Wingdings" w:hint="default"/>
+      </w:rPr>
+    </w:lvl>
+    <w:lvl w:ilvl="3" w:tplc="04090001" w:tentative="1">
+      <w:start w:val="1"/>
+      <w:numFmt w:val="bullet"/>
+      <w:lvlText w:val=""/>
+      <w:lvlJc w:val="left"/>
+      <w:pPr>
+        <w:ind w:left="3600" w:hanging="360"/>
+      </w:pPr>
+      <w:rPr>
+        <w:rFonts w:ascii="Symbol" w:hAnsi="Symbol" w:hint="default"/>
+      </w:rPr>
+    </w:lvl>
+    <w:lvl w:ilvl="4" w:tplc="04090003" w:tentative="1">
+      <w:start w:val="1"/>
+      <w:numFmt w:val="bullet"/>
+      <w:lvlText w:val="o"/>
+      <w:lvlJc w:val="left"/>
+      <w:pPr>
+        <w:ind w:left="4320" w:hanging="360"/>
+      </w:pPr>
+      <w:rPr>
+        <w:rFonts w:ascii="Courier New" w:hAnsi="Courier New" w:cs="Courier New" w:hint="default"/>
+      </w:rPr>
+    </w:lvl>
+    <w:lvl w:ilvl="5" w:tplc="04090005" w:tentative="1">
+      <w:start w:val="1"/>
+      <w:numFmt w:val="bullet"/>
+      <w:lvlText w:val=""/>
+      <w:lvlJc w:val="left"/>
+      <w:pPr>
+        <w:ind w:left="5040" w:hanging="360"/>
+      </w:pPr>
+      <w:rPr>
+        <w:rFonts w:ascii="Wingdings" w:hAnsi="Wingdings" w:hint="default"/>
+      </w:rPr>
+    </w:lvl>
+    <w:lvl w:ilvl="6" w:tplc="04090001" w:tentative="1">
+      <w:start w:val="1"/>
+      <w:numFmt w:val="bullet"/>
+      <w:lvlText w:val=""/>
+      <w:lvlJc w:val="left"/>
+      <w:pPr>
+        <w:ind w:left="5760" w:hanging="360"/>
+      </w:pPr>
+      <w:rPr>
+        <w:rFonts w:ascii="Symbol" w:hAnsi="Symbol" w:hint="default"/>
+      </w:rPr>
+    </w:lvl>
+    <w:lvl w:ilvl="7" w:tplc="04090003" w:tentative="1">
+      <w:start w:val="1"/>
+      <w:numFmt w:val="bullet"/>
+      <w:lvlText w:val="o"/>
+      <w:lvlJc w:val="left"/>
+      <w:pPr>
+        <w:ind w:left="6480" w:hanging="360"/>
+      </w:pPr>
+      <w:rPr>
+        <w:rFonts w:ascii="Courier New" w:hAnsi="Courier New" w:cs="Courier New" w:hint="default"/>
+      </w:rPr>
+    </w:lvl>
+    <w:lvl w:ilvl="8" w:tplc="04090005" w:tentative="1">
+      <w:start w:val="1"/>
+      <w:numFmt w:val="bullet"/>
+      <w:lvlText w:val=""/>
+      <w:lvlJc w:val="left"/>
+      <w:pPr>
+        <w:ind w:left="7200" w:hanging="360"/>
+      </w:pPr>
+      <w:rPr>
+        <w:rFonts w:ascii="Wingdings" w:hAnsi="Wingdings" w:hint="default"/>
+      </w:rPr>
+    </w:lvl>
+  </w:abstractNum>
+  <w:abstractNum w:abstractNumId="5">
+    <w:nsid w:val="1CB451A6"/>
+    <w:multiLevelType w:val="hybridMultilevel"/>
+    <w:tmpl w:val="08D41A0C"/>
+    <w:lvl w:ilvl="0" w:tplc="0409000B">
+      <w:start w:val="1"/>
+      <w:numFmt w:val="bullet"/>
+      <w:lvlText w:val=""/>
+      <w:lvlJc w:val="left"/>
+      <w:pPr>
+        <w:ind w:left="1440" w:hanging="360"/>
+      </w:pPr>
+      <w:rPr>
+        <w:rFonts w:ascii="Wingdings" w:hAnsi="Wingdings" w:hint="default"/>
+      </w:rPr>
+    </w:lvl>
+    <w:lvl w:ilvl="1" w:tplc="04090013">
+      <w:start w:val="1"/>
+      <w:numFmt w:val="upperRoman"/>
+      <w:lvlText w:val="%2."/>
+      <w:lvlJc w:val="right"/>
+      <w:pPr>
+        <w:ind w:left="2160" w:hanging="360"/>
+      </w:pPr>
+      <w:rPr>
+        <w:rFonts w:hint="default"/>
+      </w:rPr>
+    </w:lvl>
+    <w:lvl w:ilvl="2" w:tplc="04090005" w:tentative="1">
+      <w:start w:val="1"/>
+      <w:numFmt w:val="bullet"/>
+      <w:lvlText w:val=""/>
+      <w:lvlJc w:val="left"/>
+      <w:pPr>
+        <w:ind w:left="2880" w:hanging="360"/>
+      </w:pPr>
+      <w:rPr>
+        <w:rFonts w:ascii="Wingdings" w:hAnsi="Wingdings" w:hint="default"/>
+      </w:rPr>
+    </w:lvl>
+    <w:lvl w:ilvl="3" w:tplc="04090001" w:tentative="1">
+      <w:start w:val="1"/>
+      <w:numFmt w:val="bullet"/>
+      <w:lvlText w:val=""/>
+      <w:lvlJc w:val="left"/>
+      <w:pPr>
+        <w:ind w:left="3600" w:hanging="360"/>
+      </w:pPr>
+      <w:rPr>
+        <w:rFonts w:ascii="Symbol" w:hAnsi="Symbol" w:hint="default"/>
+      </w:rPr>
+    </w:lvl>
+    <w:lvl w:ilvl="4" w:tplc="04090003" w:tentative="1">
+      <w:start w:val="1"/>
+      <w:numFmt w:val="bullet"/>
+      <w:lvlText w:val="o"/>
+      <w:lvlJc w:val="left"/>
+      <w:pPr>
+        <w:ind w:left="4320" w:hanging="360"/>
+      </w:pPr>
+      <w:rPr>
+        <w:rFonts w:ascii="Courier New" w:hAnsi="Courier New" w:cs="Courier New" w:hint="default"/>
+      </w:rPr>
+    </w:lvl>
+    <w:lvl w:ilvl="5" w:tplc="04090005" w:tentative="1">
+      <w:start w:val="1"/>
+      <w:numFmt w:val="bullet"/>
+      <w:lvlText w:val=""/>
+      <w:lvlJc w:val="left"/>
+      <w:pPr>
+        <w:ind w:left="5040" w:hanging="360"/>
+      </w:pPr>
+      <w:rPr>
+        <w:rFonts w:ascii="Wingdings" w:hAnsi="Wingdings" w:hint="default"/>
+      </w:rPr>
+    </w:lvl>
+    <w:lvl w:ilvl="6" w:tplc="04090001" w:tentative="1">
+      <w:start w:val="1"/>
+      <w:numFmt w:val="bullet"/>
+      <w:lvlText w:val=""/>
+      <w:lvlJc w:val="left"/>
+      <w:pPr>
+        <w:ind w:left="5760" w:hanging="360"/>
+      </w:pPr>
+      <w:rPr>
+        <w:rFonts w:ascii="Symbol" w:hAnsi="Symbol" w:hint="default"/>
+      </w:rPr>
+    </w:lvl>
+    <w:lvl w:ilvl="7" w:tplc="04090003" w:tentative="1">
+      <w:start w:val="1"/>
+      <w:numFmt w:val="bullet"/>
+      <w:lvlText w:val="o"/>
+      <w:lvlJc w:val="left"/>
+      <w:pPr>
+        <w:ind w:left="6480" w:hanging="360"/>
+      </w:pPr>
+      <w:rPr>
+        <w:rFonts w:ascii="Courier New" w:hAnsi="Courier New" w:cs="Courier New" w:hint="default"/>
+      </w:rPr>
+    </w:lvl>
+    <w:lvl w:ilvl="8" w:tplc="04090005" w:tentative="1">
+      <w:start w:val="1"/>
+      <w:numFmt w:val="bullet"/>
+      <w:lvlText w:val=""/>
+      <w:lvlJc w:val="left"/>
+      <w:pPr>
+        <w:ind w:left="7200" w:hanging="360"/>
+      </w:pPr>
+      <w:rPr>
+        <w:rFonts w:ascii="Wingdings" w:hAnsi="Wingdings" w:hint="default"/>
+      </w:rPr>
+    </w:lvl>
+  </w:abstractNum>
+  <w:abstractNum w:abstractNumId="6">
     <w:nsid w:val="2080757C"/>
     <w:multiLevelType w:val="hybridMultilevel"/>
     <w:tmpl w:val="F53A3602"/>
@@ -2357,7 +3287,120 @@
       </w:pPr>
     </w:lvl>
   </w:abstractNum>
-  <w:abstractNum w:abstractNumId="4" w15:restartNumberingAfterBreak="0">
+  <w:abstractNum w:abstractNumId="7">
+    <w:nsid w:val="2D960702"/>
+    <w:multiLevelType w:val="hybridMultilevel"/>
+    <w:tmpl w:val="F4DAF736"/>
+    <w:lvl w:ilvl="0" w:tplc="0409000B">
+      <w:start w:val="1"/>
+      <w:numFmt w:val="bullet"/>
+      <w:lvlText w:val=""/>
+      <w:lvlJc w:val="left"/>
+      <w:pPr>
+        <w:ind w:left="1440" w:hanging="360"/>
+      </w:pPr>
+      <w:rPr>
+        <w:rFonts w:ascii="Wingdings" w:hAnsi="Wingdings" w:hint="default"/>
+      </w:rPr>
+    </w:lvl>
+    <w:lvl w:ilvl="1" w:tplc="0409000F">
+      <w:start w:val="1"/>
+      <w:numFmt w:val="decimal"/>
+      <w:lvlText w:val="%2."/>
+      <w:lvlJc w:val="left"/>
+      <w:pPr>
+        <w:ind w:left="2160" w:hanging="360"/>
+      </w:pPr>
+      <w:rPr>
+        <w:rFonts w:hint="default"/>
+      </w:rPr>
+    </w:lvl>
+    <w:lvl w:ilvl="2" w:tplc="04090005" w:tentative="1">
+      <w:start w:val="1"/>
+      <w:numFmt w:val="bullet"/>
+      <w:lvlText w:val=""/>
+      <w:lvlJc w:val="left"/>
+      <w:pPr>
+        <w:ind w:left="2880" w:hanging="360"/>
+      </w:pPr>
+      <w:rPr>
+        <w:rFonts w:ascii="Wingdings" w:hAnsi="Wingdings" w:hint="default"/>
+      </w:rPr>
+    </w:lvl>
+    <w:lvl w:ilvl="3" w:tplc="04090001" w:tentative="1">
+      <w:start w:val="1"/>
+      <w:numFmt w:val="bullet"/>
+      <w:lvlText w:val=""/>
+      <w:lvlJc w:val="left"/>
+      <w:pPr>
+        <w:ind w:left="3600" w:hanging="360"/>
+      </w:pPr>
+      <w:rPr>
+        <w:rFonts w:ascii="Symbol" w:hAnsi="Symbol" w:hint="default"/>
+      </w:rPr>
+    </w:lvl>
+    <w:lvl w:ilvl="4" w:tplc="04090003" w:tentative="1">
+      <w:start w:val="1"/>
+      <w:numFmt w:val="bullet"/>
+      <w:lvlText w:val="o"/>
+      <w:lvlJc w:val="left"/>
+      <w:pPr>
+        <w:ind w:left="4320" w:hanging="360"/>
+      </w:pPr>
+      <w:rPr>
+        <w:rFonts w:ascii="Courier New" w:hAnsi="Courier New" w:cs="Courier New" w:hint="default"/>
+      </w:rPr>
+    </w:lvl>
+    <w:lvl w:ilvl="5" w:tplc="04090005" w:tentative="1">
+      <w:start w:val="1"/>
+      <w:numFmt w:val="bullet"/>
+      <w:lvlText w:val=""/>
+      <w:lvlJc w:val="left"/>
+      <w:pPr>
+        <w:ind w:left="5040" w:hanging="360"/>
+      </w:pPr>
+      <w:rPr>
+        <w:rFonts w:ascii="Wingdings" w:hAnsi="Wingdings" w:hint="default"/>
+      </w:rPr>
+    </w:lvl>
+    <w:lvl w:ilvl="6" w:tplc="04090001" w:tentative="1">
+      <w:start w:val="1"/>
+      <w:numFmt w:val="bullet"/>
+      <w:lvlText w:val=""/>
+      <w:lvlJc w:val="left"/>
+      <w:pPr>
+        <w:ind w:left="5760" w:hanging="360"/>
+      </w:pPr>
+      <w:rPr>
+        <w:rFonts w:ascii="Symbol" w:hAnsi="Symbol" w:hint="default"/>
+      </w:rPr>
+    </w:lvl>
+    <w:lvl w:ilvl="7" w:tplc="04090003" w:tentative="1">
+      <w:start w:val="1"/>
+      <w:numFmt w:val="bullet"/>
+      <w:lvlText w:val="o"/>
+      <w:lvlJc w:val="left"/>
+      <w:pPr>
+        <w:ind w:left="6480" w:hanging="360"/>
+      </w:pPr>
+      <w:rPr>
+        <w:rFonts w:ascii="Courier New" w:hAnsi="Courier New" w:cs="Courier New" w:hint="default"/>
+      </w:rPr>
+    </w:lvl>
+    <w:lvl w:ilvl="8" w:tplc="04090005" w:tentative="1">
+      <w:start w:val="1"/>
+      <w:numFmt w:val="bullet"/>
+      <w:lvlText w:val=""/>
+      <w:lvlJc w:val="left"/>
+      <w:pPr>
+        <w:ind w:left="7200" w:hanging="360"/>
+      </w:pPr>
+      <w:rPr>
+        <w:rFonts w:ascii="Wingdings" w:hAnsi="Wingdings" w:hint="default"/>
+      </w:rPr>
+    </w:lvl>
+  </w:abstractNum>
+  <w:abstractNum w:abstractNumId="8">
     <w:nsid w:val="2DFB4150"/>
     <w:multiLevelType w:val="hybridMultilevel"/>
     <w:tmpl w:val="414EC57C"/>
@@ -2470,7 +3513,7 @@
       </w:rPr>
     </w:lvl>
   </w:abstractNum>
-  <w:abstractNum w:abstractNumId="5" w15:restartNumberingAfterBreak="0">
+  <w:abstractNum w:abstractNumId="9">
     <w:nsid w:val="2F075E93"/>
     <w:multiLevelType w:val="hybridMultilevel"/>
     <w:tmpl w:val="F05C81D0"/>
@@ -2583,7 +3626,7 @@
       </w:rPr>
     </w:lvl>
   </w:abstractNum>
-  <w:abstractNum w:abstractNumId="6" w15:restartNumberingAfterBreak="0">
+  <w:abstractNum w:abstractNumId="10">
     <w:nsid w:val="49992B6E"/>
     <w:multiLevelType w:val="hybridMultilevel"/>
     <w:tmpl w:val="C4D0FD16"/>
@@ -2599,7 +3642,7 @@
         <w:rFonts w:ascii="Symbol" w:hAnsi="Symbol" w:hint="default"/>
       </w:rPr>
     </w:lvl>
-    <w:lvl w:ilvl="1" w:tplc="04090003" w:tentative="1">
+    <w:lvl w:ilvl="1" w:tplc="04090003">
       <w:start w:val="1"/>
       <w:numFmt w:val="bullet"/>
       <w:lvlText w:val="o"/>
@@ -2696,7 +3739,7 @@
       </w:rPr>
     </w:lvl>
   </w:abstractNum>
-  <w:abstractNum w:abstractNumId="7" w15:restartNumberingAfterBreak="0">
+  <w:abstractNum w:abstractNumId="11">
     <w:nsid w:val="4EE30F87"/>
     <w:multiLevelType w:val="hybridMultilevel"/>
     <w:tmpl w:val="BCFA7562"/>
@@ -2809,35 +3852,279 @@
       </w:rPr>
     </w:lvl>
   </w:abstractNum>
+  <w:abstractNum w:abstractNumId="12">
+    <w:nsid w:val="75063597"/>
+    <w:multiLevelType w:val="hybridMultilevel"/>
+    <w:tmpl w:val="61D484A8"/>
+    <w:lvl w:ilvl="0" w:tplc="0409000B">
+      <w:start w:val="1"/>
+      <w:numFmt w:val="bullet"/>
+      <w:lvlText w:val=""/>
+      <w:lvlJc w:val="left"/>
+      <w:pPr>
+        <w:ind w:left="1440" w:hanging="360"/>
+      </w:pPr>
+      <w:rPr>
+        <w:rFonts w:ascii="Wingdings" w:hAnsi="Wingdings" w:hint="default"/>
+      </w:rPr>
+    </w:lvl>
+    <w:lvl w:ilvl="1" w:tplc="04090005">
+      <w:start w:val="1"/>
+      <w:numFmt w:val="bullet"/>
+      <w:lvlText w:val=""/>
+      <w:lvlJc w:val="left"/>
+      <w:pPr>
+        <w:ind w:left="2160" w:hanging="360"/>
+      </w:pPr>
+      <w:rPr>
+        <w:rFonts w:ascii="Wingdings" w:hAnsi="Wingdings" w:hint="default"/>
+      </w:rPr>
+    </w:lvl>
+    <w:lvl w:ilvl="2" w:tplc="04090005" w:tentative="1">
+      <w:start w:val="1"/>
+      <w:numFmt w:val="bullet"/>
+      <w:lvlText w:val=""/>
+      <w:lvlJc w:val="left"/>
+      <w:pPr>
+        <w:ind w:left="2880" w:hanging="360"/>
+      </w:pPr>
+      <w:rPr>
+        <w:rFonts w:ascii="Wingdings" w:hAnsi="Wingdings" w:hint="default"/>
+      </w:rPr>
+    </w:lvl>
+    <w:lvl w:ilvl="3" w:tplc="04090001" w:tentative="1">
+      <w:start w:val="1"/>
+      <w:numFmt w:val="bullet"/>
+      <w:lvlText w:val=""/>
+      <w:lvlJc w:val="left"/>
+      <w:pPr>
+        <w:ind w:left="3600" w:hanging="360"/>
+      </w:pPr>
+      <w:rPr>
+        <w:rFonts w:ascii="Symbol" w:hAnsi="Symbol" w:hint="default"/>
+      </w:rPr>
+    </w:lvl>
+    <w:lvl w:ilvl="4" w:tplc="04090003" w:tentative="1">
+      <w:start w:val="1"/>
+      <w:numFmt w:val="bullet"/>
+      <w:lvlText w:val="o"/>
+      <w:lvlJc w:val="left"/>
+      <w:pPr>
+        <w:ind w:left="4320" w:hanging="360"/>
+      </w:pPr>
+      <w:rPr>
+        <w:rFonts w:ascii="Courier New" w:hAnsi="Courier New" w:cs="Courier New" w:hint="default"/>
+      </w:rPr>
+    </w:lvl>
+    <w:lvl w:ilvl="5" w:tplc="04090005" w:tentative="1">
+      <w:start w:val="1"/>
+      <w:numFmt w:val="bullet"/>
+      <w:lvlText w:val=""/>
+      <w:lvlJc w:val="left"/>
+      <w:pPr>
+        <w:ind w:left="5040" w:hanging="360"/>
+      </w:pPr>
+      <w:rPr>
+        <w:rFonts w:ascii="Wingdings" w:hAnsi="Wingdings" w:hint="default"/>
+      </w:rPr>
+    </w:lvl>
+    <w:lvl w:ilvl="6" w:tplc="04090001" w:tentative="1">
+      <w:start w:val="1"/>
+      <w:numFmt w:val="bullet"/>
+      <w:lvlText w:val=""/>
+      <w:lvlJc w:val="left"/>
+      <w:pPr>
+        <w:ind w:left="5760" w:hanging="360"/>
+      </w:pPr>
+      <w:rPr>
+        <w:rFonts w:ascii="Symbol" w:hAnsi="Symbol" w:hint="default"/>
+      </w:rPr>
+    </w:lvl>
+    <w:lvl w:ilvl="7" w:tplc="04090003" w:tentative="1">
+      <w:start w:val="1"/>
+      <w:numFmt w:val="bullet"/>
+      <w:lvlText w:val="o"/>
+      <w:lvlJc w:val="left"/>
+      <w:pPr>
+        <w:ind w:left="6480" w:hanging="360"/>
+      </w:pPr>
+      <w:rPr>
+        <w:rFonts w:ascii="Courier New" w:hAnsi="Courier New" w:cs="Courier New" w:hint="default"/>
+      </w:rPr>
+    </w:lvl>
+    <w:lvl w:ilvl="8" w:tplc="04090005" w:tentative="1">
+      <w:start w:val="1"/>
+      <w:numFmt w:val="bullet"/>
+      <w:lvlText w:val=""/>
+      <w:lvlJc w:val="left"/>
+      <w:pPr>
+        <w:ind w:left="7200" w:hanging="360"/>
+      </w:pPr>
+      <w:rPr>
+        <w:rFonts w:ascii="Wingdings" w:hAnsi="Wingdings" w:hint="default"/>
+      </w:rPr>
+    </w:lvl>
+  </w:abstractNum>
+  <w:abstractNum w:abstractNumId="13">
+    <w:nsid w:val="793B2868"/>
+    <w:multiLevelType w:val="hybridMultilevel"/>
+    <w:tmpl w:val="97A07BC4"/>
+    <w:lvl w:ilvl="0" w:tplc="0409000B">
+      <w:start w:val="1"/>
+      <w:numFmt w:val="bullet"/>
+      <w:lvlText w:val=""/>
+      <w:lvlJc w:val="left"/>
+      <w:pPr>
+        <w:ind w:left="1440" w:hanging="360"/>
+      </w:pPr>
+      <w:rPr>
+        <w:rFonts w:ascii="Wingdings" w:hAnsi="Wingdings" w:hint="default"/>
+      </w:rPr>
+    </w:lvl>
+    <w:lvl w:ilvl="1" w:tplc="04090005">
+      <w:start w:val="1"/>
+      <w:numFmt w:val="bullet"/>
+      <w:lvlText w:val=""/>
+      <w:lvlJc w:val="left"/>
+      <w:pPr>
+        <w:ind w:left="2160" w:hanging="360"/>
+      </w:pPr>
+      <w:rPr>
+        <w:rFonts w:ascii="Wingdings" w:hAnsi="Wingdings" w:hint="default"/>
+      </w:rPr>
+    </w:lvl>
+    <w:lvl w:ilvl="2" w:tplc="04090005" w:tentative="1">
+      <w:start w:val="1"/>
+      <w:numFmt w:val="bullet"/>
+      <w:lvlText w:val=""/>
+      <w:lvlJc w:val="left"/>
+      <w:pPr>
+        <w:ind w:left="2880" w:hanging="360"/>
+      </w:pPr>
+      <w:rPr>
+        <w:rFonts w:ascii="Wingdings" w:hAnsi="Wingdings" w:hint="default"/>
+      </w:rPr>
+    </w:lvl>
+    <w:lvl w:ilvl="3" w:tplc="04090001" w:tentative="1">
+      <w:start w:val="1"/>
+      <w:numFmt w:val="bullet"/>
+      <w:lvlText w:val=""/>
+      <w:lvlJc w:val="left"/>
+      <w:pPr>
+        <w:ind w:left="3600" w:hanging="360"/>
+      </w:pPr>
+      <w:rPr>
+        <w:rFonts w:ascii="Symbol" w:hAnsi="Symbol" w:hint="default"/>
+      </w:rPr>
+    </w:lvl>
+    <w:lvl w:ilvl="4" w:tplc="04090003" w:tentative="1">
+      <w:start w:val="1"/>
+      <w:numFmt w:val="bullet"/>
+      <w:lvlText w:val="o"/>
+      <w:lvlJc w:val="left"/>
+      <w:pPr>
+        <w:ind w:left="4320" w:hanging="360"/>
+      </w:pPr>
+      <w:rPr>
+        <w:rFonts w:ascii="Courier New" w:hAnsi="Courier New" w:cs="Courier New" w:hint="default"/>
+      </w:rPr>
+    </w:lvl>
+    <w:lvl w:ilvl="5" w:tplc="04090005" w:tentative="1">
+      <w:start w:val="1"/>
+      <w:numFmt w:val="bullet"/>
+      <w:lvlText w:val=""/>
+      <w:lvlJc w:val="left"/>
+      <w:pPr>
+        <w:ind w:left="5040" w:hanging="360"/>
+      </w:pPr>
+      <w:rPr>
+        <w:rFonts w:ascii="Wingdings" w:hAnsi="Wingdings" w:hint="default"/>
+      </w:rPr>
+    </w:lvl>
+    <w:lvl w:ilvl="6" w:tplc="04090001" w:tentative="1">
+      <w:start w:val="1"/>
+      <w:numFmt w:val="bullet"/>
+      <w:lvlText w:val=""/>
+      <w:lvlJc w:val="left"/>
+      <w:pPr>
+        <w:ind w:left="5760" w:hanging="360"/>
+      </w:pPr>
+      <w:rPr>
+        <w:rFonts w:ascii="Symbol" w:hAnsi="Symbol" w:hint="default"/>
+      </w:rPr>
+    </w:lvl>
+    <w:lvl w:ilvl="7" w:tplc="04090003" w:tentative="1">
+      <w:start w:val="1"/>
+      <w:numFmt w:val="bullet"/>
+      <w:lvlText w:val="o"/>
+      <w:lvlJc w:val="left"/>
+      <w:pPr>
+        <w:ind w:left="6480" w:hanging="360"/>
+      </w:pPr>
+      <w:rPr>
+        <w:rFonts w:ascii="Courier New" w:hAnsi="Courier New" w:cs="Courier New" w:hint="default"/>
+      </w:rPr>
+    </w:lvl>
+    <w:lvl w:ilvl="8" w:tplc="04090005" w:tentative="1">
+      <w:start w:val="1"/>
+      <w:numFmt w:val="bullet"/>
+      <w:lvlText w:val=""/>
+      <w:lvlJc w:val="left"/>
+      <w:pPr>
+        <w:ind w:left="7200" w:hanging="360"/>
+      </w:pPr>
+      <w:rPr>
+        <w:rFonts w:ascii="Wingdings" w:hAnsi="Wingdings" w:hint="default"/>
+      </w:rPr>
+    </w:lvl>
+  </w:abstractNum>
   <w:num w:numId="1">
+    <w:abstractNumId w:val="8"/>
+  </w:num>
+  <w:num w:numId="2">
+    <w:abstractNumId w:val="10"/>
+  </w:num>
+  <w:num w:numId="3">
+    <w:abstractNumId w:val="2"/>
+  </w:num>
+  <w:num w:numId="4">
+    <w:abstractNumId w:val="11"/>
+  </w:num>
+  <w:num w:numId="5">
+    <w:abstractNumId w:val="6"/>
+  </w:num>
+  <w:num w:numId="6">
+    <w:abstractNumId w:val="1"/>
+  </w:num>
+  <w:num w:numId="7">
+    <w:abstractNumId w:val="3"/>
+  </w:num>
+  <w:num w:numId="8">
+    <w:abstractNumId w:val="9"/>
+  </w:num>
+  <w:num w:numId="9">
+    <w:abstractNumId w:val="12"/>
+  </w:num>
+  <w:num w:numId="10">
+    <w:abstractNumId w:val="7"/>
+  </w:num>
+  <w:num w:numId="11">
+    <w:abstractNumId w:val="5"/>
+  </w:num>
+  <w:num w:numId="12">
     <w:abstractNumId w:val="4"/>
   </w:num>
-  <w:num w:numId="2">
-    <w:abstractNumId w:val="6"/>
+  <w:num w:numId="13">
+    <w:abstractNumId w:val="13"/>
   </w:num>
-  <w:num w:numId="3">
-    <w:abstractNumId w:val="1"/>
-  </w:num>
-  <w:num w:numId="4">
-    <w:abstractNumId w:val="7"/>
-  </w:num>
-  <w:num w:numId="5">
-    <w:abstractNumId w:val="3"/>
-  </w:num>
-  <w:num w:numId="6">
+  <w:num w:numId="14">
     <w:abstractNumId w:val="0"/>
-  </w:num>
-  <w:num w:numId="7">
-    <w:abstractNumId w:val="2"/>
-  </w:num>
-  <w:num w:numId="8">
-    <w:abstractNumId w:val="5"/>
   </w:num>
 </w:numbering>
 </file>
 
 <file path=word/styles.xml><?xml version="1.0" encoding="utf-8"?>
-<w:styles xmlns:mc="http://schemas.openxmlformats.org/markup-compatibility/2006" xmlns:r="http://schemas.openxmlformats.org/officeDocument/2006/relationships" xmlns:w="http://schemas.openxmlformats.org/wordprocessingml/2006/main" xmlns:w14="http://schemas.microsoft.com/office/word/2010/wordml" xmlns:w15="http://schemas.microsoft.com/office/word/2012/wordml" mc:Ignorable="w14 w15">
+<w:styles xmlns:mc="http://schemas.openxmlformats.org/markup-compatibility/2006" xmlns:r="http://schemas.openxmlformats.org/officeDocument/2006/relationships" xmlns:w="http://schemas.openxmlformats.org/wordprocessingml/2006/main" xmlns:w14="http://schemas.microsoft.com/office/word/2010/wordml" mc:Ignorable="w14">
   <w:docDefaults>
     <w:rPrDefault>
       <w:rPr>
@@ -2853,378 +4140,400 @@
       </w:pPr>
     </w:pPrDefault>
   </w:docDefaults>
-  <w:latentStyles w:defLockedState="0" w:defUIPriority="99" w:defSemiHidden="0" w:defUnhideWhenUsed="0" w:defQFormat="0" w:count="371">
-    <w:lsdException w:name="Normal" w:uiPriority="0" w:qFormat="1"/>
-    <w:lsdException w:name="heading 1" w:uiPriority="9" w:qFormat="1"/>
-    <w:lsdException w:name="heading 2" w:semiHidden="1" w:uiPriority="9" w:unhideWhenUsed="1" w:qFormat="1"/>
-    <w:lsdException w:name="heading 3" w:semiHidden="1" w:uiPriority="9" w:unhideWhenUsed="1" w:qFormat="1"/>
-    <w:lsdException w:name="heading 4" w:semiHidden="1" w:uiPriority="9" w:unhideWhenUsed="1" w:qFormat="1"/>
-    <w:lsdException w:name="heading 5" w:semiHidden="1" w:uiPriority="9" w:unhideWhenUsed="1" w:qFormat="1"/>
-    <w:lsdException w:name="heading 6" w:semiHidden="1" w:uiPriority="9" w:unhideWhenUsed="1" w:qFormat="1"/>
-    <w:lsdException w:name="heading 7" w:semiHidden="1" w:uiPriority="9" w:unhideWhenUsed="1" w:qFormat="1"/>
-    <w:lsdException w:name="heading 8" w:semiHidden="1" w:uiPriority="9" w:unhideWhenUsed="1" w:qFormat="1"/>
-    <w:lsdException w:name="heading 9" w:semiHidden="1" w:uiPriority="9" w:unhideWhenUsed="1" w:qFormat="1"/>
-    <w:lsdException w:name="index 1" w:semiHidden="1" w:unhideWhenUsed="1"/>
-    <w:lsdException w:name="index 2" w:semiHidden="1" w:unhideWhenUsed="1"/>
-    <w:lsdException w:name="index 3" w:semiHidden="1" w:unhideWhenUsed="1"/>
-    <w:lsdException w:name="index 4" w:semiHidden="1" w:unhideWhenUsed="1"/>
-    <w:lsdException w:name="index 5" w:semiHidden="1" w:unhideWhenUsed="1"/>
-    <w:lsdException w:name="index 6" w:semiHidden="1" w:unhideWhenUsed="1"/>
-    <w:lsdException w:name="index 7" w:semiHidden="1" w:unhideWhenUsed="1"/>
-    <w:lsdException w:name="index 8" w:semiHidden="1" w:unhideWhenUsed="1"/>
-    <w:lsdException w:name="index 9" w:semiHidden="1" w:unhideWhenUsed="1"/>
-    <w:lsdException w:name="toc 1" w:semiHidden="1" w:uiPriority="39" w:unhideWhenUsed="1"/>
-    <w:lsdException w:name="toc 2" w:semiHidden="1" w:uiPriority="39" w:unhideWhenUsed="1"/>
-    <w:lsdException w:name="toc 3" w:semiHidden="1" w:uiPriority="39" w:unhideWhenUsed="1"/>
-    <w:lsdException w:name="toc 4" w:semiHidden="1" w:uiPriority="39" w:unhideWhenUsed="1"/>
-    <w:lsdException w:name="toc 5" w:semiHidden="1" w:uiPriority="39" w:unhideWhenUsed="1"/>
-    <w:lsdException w:name="toc 6" w:semiHidden="1" w:uiPriority="39" w:unhideWhenUsed="1"/>
-    <w:lsdException w:name="toc 7" w:semiHidden="1" w:uiPriority="39" w:unhideWhenUsed="1"/>
-    <w:lsdException w:name="toc 8" w:semiHidden="1" w:uiPriority="39" w:unhideWhenUsed="1"/>
-    <w:lsdException w:name="toc 9" w:semiHidden="1" w:uiPriority="39" w:unhideWhenUsed="1"/>
-    <w:lsdException w:name="Normal Indent" w:semiHidden="1" w:unhideWhenUsed="1"/>
-    <w:lsdException w:name="footnote text" w:semiHidden="1" w:unhideWhenUsed="1"/>
-    <w:lsdException w:name="annotation text" w:semiHidden="1" w:unhideWhenUsed="1"/>
-    <w:lsdException w:name="header" w:semiHidden="1" w:unhideWhenUsed="1"/>
-    <w:lsdException w:name="footer" w:semiHidden="1" w:unhideWhenUsed="1"/>
-    <w:lsdException w:name="index heading" w:semiHidden="1" w:unhideWhenUsed="1"/>
-    <w:lsdException w:name="caption" w:semiHidden="1" w:uiPriority="35" w:unhideWhenUsed="1" w:qFormat="1"/>
-    <w:lsdException w:name="table of figures" w:semiHidden="1" w:unhideWhenUsed="1"/>
-    <w:lsdException w:name="envelope address" w:semiHidden="1" w:unhideWhenUsed="1"/>
-    <w:lsdException w:name="envelope return" w:semiHidden="1" w:unhideWhenUsed="1"/>
-    <w:lsdException w:name="footnote reference" w:semiHidden="1" w:unhideWhenUsed="1"/>
-    <w:lsdException w:name="annotation reference" w:semiHidden="1" w:unhideWhenUsed="1"/>
-    <w:lsdException w:name="line number" w:semiHidden="1" w:unhideWhenUsed="1"/>
-    <w:lsdException w:name="page number" w:semiHidden="1" w:unhideWhenUsed="1"/>
-    <w:lsdException w:name="endnote reference" w:semiHidden="1" w:unhideWhenUsed="1"/>
-    <w:lsdException w:name="endnote text" w:semiHidden="1" w:unhideWhenUsed="1"/>
-    <w:lsdException w:name="table of authorities" w:semiHidden="1" w:unhideWhenUsed="1"/>
-    <w:lsdException w:name="macro" w:semiHidden="1" w:unhideWhenUsed="1"/>
-    <w:lsdException w:name="toa heading" w:semiHidden="1" w:unhideWhenUsed="1"/>
-    <w:lsdException w:name="List" w:semiHidden="1" w:unhideWhenUsed="1"/>
-    <w:lsdException w:name="List Bullet" w:semiHidden="1" w:unhideWhenUsed="1"/>
-    <w:lsdException w:name="List Number" w:semiHidden="1" w:unhideWhenUsed="1"/>
-    <w:lsdException w:name="List 2" w:semiHidden="1" w:unhideWhenUsed="1"/>
-    <w:lsdException w:name="List 3" w:semiHidden="1" w:unhideWhenUsed="1"/>
-    <w:lsdException w:name="List 4" w:semiHidden="1" w:unhideWhenUsed="1"/>
-    <w:lsdException w:name="List 5" w:semiHidden="1" w:unhideWhenUsed="1"/>
-    <w:lsdException w:name="List Bullet 2" w:semiHidden="1" w:unhideWhenUsed="1"/>
-    <w:lsdException w:name="List Bullet 3" w:semiHidden="1" w:unhideWhenUsed="1"/>
-    <w:lsdException w:name="List Bullet 4" w:semiHidden="1" w:unhideWhenUsed="1"/>
-    <w:lsdException w:name="List Bullet 5" w:semiHidden="1" w:unhideWhenUsed="1"/>
-    <w:lsdException w:name="List Number 2" w:semiHidden="1" w:unhideWhenUsed="1"/>
-    <w:lsdException w:name="List Number 3" w:semiHidden="1" w:unhideWhenUsed="1"/>
-    <w:lsdException w:name="List Number 4" w:semiHidden="1" w:unhideWhenUsed="1"/>
-    <w:lsdException w:name="List Number 5" w:semiHidden="1" w:unhideWhenUsed="1"/>
-    <w:lsdException w:name="Title" w:uiPriority="10" w:qFormat="1"/>
-    <w:lsdException w:name="Closing" w:semiHidden="1" w:unhideWhenUsed="1"/>
-    <w:lsdException w:name="Signature" w:semiHidden="1" w:unhideWhenUsed="1"/>
-    <w:lsdException w:name="Default Paragraph Font" w:semiHidden="1" w:uiPriority="1" w:unhideWhenUsed="1"/>
-    <w:lsdException w:name="Body Text" w:semiHidden="1" w:unhideWhenUsed="1"/>
-    <w:lsdException w:name="Body Text Indent" w:semiHidden="1" w:unhideWhenUsed="1"/>
-    <w:lsdException w:name="List Continue" w:semiHidden="1" w:unhideWhenUsed="1"/>
-    <w:lsdException w:name="List Continue 2" w:semiHidden="1" w:unhideWhenUsed="1"/>
-    <w:lsdException w:name="List Continue 3" w:semiHidden="1" w:unhideWhenUsed="1"/>
-    <w:lsdException w:name="List Continue 4" w:semiHidden="1" w:unhideWhenUsed="1"/>
-    <w:lsdException w:name="List Continue 5" w:semiHidden="1" w:unhideWhenUsed="1"/>
-    <w:lsdException w:name="Message Header" w:semiHidden="1" w:unhideWhenUsed="1"/>
-    <w:lsdException w:name="Subtitle" w:uiPriority="11" w:qFormat="1"/>
-    <w:lsdException w:name="Salutation" w:semiHidden="1" w:unhideWhenUsed="1"/>
-    <w:lsdException w:name="Date" w:semiHidden="1" w:unhideWhenUsed="1"/>
-    <w:lsdException w:name="Body Text First Indent" w:semiHidden="1" w:unhideWhenUsed="1"/>
-    <w:lsdException w:name="Body Text First Indent 2" w:semiHidden="1" w:unhideWhenUsed="1"/>
-    <w:lsdException w:name="Note Heading" w:semiHidden="1" w:unhideWhenUsed="1"/>
-    <w:lsdException w:name="Body Text 2" w:semiHidden="1" w:unhideWhenUsed="1"/>
-    <w:lsdException w:name="Body Text 3" w:semiHidden="1" w:unhideWhenUsed="1"/>
-    <w:lsdException w:name="Body Text Indent 2" w:semiHidden="1" w:unhideWhenUsed="1"/>
-    <w:lsdException w:name="Body Text Indent 3" w:semiHidden="1" w:unhideWhenUsed="1"/>
-    <w:lsdException w:name="Block Text" w:semiHidden="1" w:unhideWhenUsed="1"/>
-    <w:lsdException w:name="Hyperlink" w:semiHidden="1" w:unhideWhenUsed="1"/>
-    <w:lsdException w:name="FollowedHyperlink" w:semiHidden="1" w:unhideWhenUsed="1"/>
-    <w:lsdException w:name="Strong" w:uiPriority="22" w:qFormat="1"/>
-    <w:lsdException w:name="Emphasis" w:uiPriority="20" w:qFormat="1"/>
-    <w:lsdException w:name="Document Map" w:semiHidden="1" w:unhideWhenUsed="1"/>
-    <w:lsdException w:name="Plain Text" w:semiHidden="1" w:unhideWhenUsed="1"/>
-    <w:lsdException w:name="E-mail Signature" w:semiHidden="1" w:unhideWhenUsed="1"/>
-    <w:lsdException w:name="HTML Top of Form" w:semiHidden="1" w:unhideWhenUsed="1"/>
-    <w:lsdException w:name="HTML Bottom of Form" w:semiHidden="1" w:unhideWhenUsed="1"/>
-    <w:lsdException w:name="Normal (Web)" w:semiHidden="1" w:unhideWhenUsed="1"/>
-    <w:lsdException w:name="HTML Acronym" w:semiHidden="1" w:unhideWhenUsed="1"/>
-    <w:lsdException w:name="HTML Address" w:semiHidden="1" w:unhideWhenUsed="1"/>
-    <w:lsdException w:name="HTML Cite" w:semiHidden="1" w:unhideWhenUsed="1"/>
-    <w:lsdException w:name="HTML Code" w:semiHidden="1" w:unhideWhenUsed="1"/>
-    <w:lsdException w:name="HTML Definition" w:semiHidden="1" w:unhideWhenUsed="1"/>
-    <w:lsdException w:name="HTML Keyboard" w:semiHidden="1" w:unhideWhenUsed="1"/>
-    <w:lsdException w:name="HTML Preformatted" w:semiHidden="1" w:unhideWhenUsed="1"/>
-    <w:lsdException w:name="HTML Sample" w:semiHidden="1" w:unhideWhenUsed="1"/>
-    <w:lsdException w:name="HTML Typewriter" w:semiHidden="1" w:unhideWhenUsed="1"/>
-    <w:lsdException w:name="HTML Variable" w:semiHidden="1" w:unhideWhenUsed="1"/>
-    <w:lsdException w:name="Normal Table" w:semiHidden="1" w:unhideWhenUsed="1"/>
-    <w:lsdException w:name="annotation subject" w:semiHidden="1" w:unhideWhenUsed="1"/>
-    <w:lsdException w:name="No List" w:semiHidden="1" w:unhideWhenUsed="1"/>
-    <w:lsdException w:name="Outline List 1" w:semiHidden="1" w:unhideWhenUsed="1"/>
-    <w:lsdException w:name="Outline List 2" w:semiHidden="1" w:unhideWhenUsed="1"/>
-    <w:lsdException w:name="Outline List 3" w:semiHidden="1" w:unhideWhenUsed="1"/>
-    <w:lsdException w:name="Table Simple 1" w:semiHidden="1" w:unhideWhenUsed="1"/>
-    <w:lsdException w:name="Table Simple 2" w:semiHidden="1" w:unhideWhenUsed="1"/>
-    <w:lsdException w:name="Table Simple 3" w:semiHidden="1" w:unhideWhenUsed="1"/>
-    <w:lsdException w:name="Table Classic 1" w:semiHidden="1" w:unhideWhenUsed="1"/>
-    <w:lsdException w:name="Table Classic 2" w:semiHidden="1" w:unhideWhenUsed="1"/>
-    <w:lsdException w:name="Table Classic 3" w:semiHidden="1" w:unhideWhenUsed="1"/>
-    <w:lsdException w:name="Table Classic 4" w:semiHidden="1" w:unhideWhenUsed="1"/>
-    <w:lsdException w:name="Table Colorful 1" w:semiHidden="1" w:unhideWhenUsed="1"/>
-    <w:lsdException w:name="Table Colorful 2" w:semiHidden="1" w:unhideWhenUsed="1"/>
-    <w:lsdException w:name="Table Colorful 3" w:semiHidden="1" w:unhideWhenUsed="1"/>
-    <w:lsdException w:name="Table Columns 1" w:semiHidden="1" w:unhideWhenUsed="1"/>
-    <w:lsdException w:name="Table Columns 2" w:semiHidden="1" w:unhideWhenUsed="1"/>
-    <w:lsdException w:name="Table Columns 3" w:semiHidden="1" w:unhideWhenUsed="1"/>
-    <w:lsdException w:name="Table Columns 4" w:semiHidden="1" w:unhideWhenUsed="1"/>
-    <w:lsdException w:name="Table Columns 5" w:semiHidden="1" w:unhideWhenUsed="1"/>
-    <w:lsdException w:name="Table Grid 1" w:semiHidden="1" w:unhideWhenUsed="1"/>
-    <w:lsdException w:name="Table Grid 2" w:semiHidden="1" w:unhideWhenUsed="1"/>
-    <w:lsdException w:name="Table Grid 3" w:semiHidden="1" w:unhideWhenUsed="1"/>
-    <w:lsdException w:name="Table Grid 4" w:semiHidden="1" w:unhideWhenUsed="1"/>
-    <w:lsdException w:name="Table Grid 5" w:semiHidden="1" w:unhideWhenUsed="1"/>
-    <w:lsdException w:name="Table Grid 6" w:semiHidden="1" w:unhideWhenUsed="1"/>
-    <w:lsdException w:name="Table Grid 7" w:semiHidden="1" w:unhideWhenUsed="1"/>
-    <w:lsdException w:name="Table Grid 8" w:semiHidden="1" w:unhideWhenUsed="1"/>
-    <w:lsdException w:name="Table List 1" w:semiHidden="1" w:unhideWhenUsed="1"/>
-    <w:lsdException w:name="Table List 2" w:semiHidden="1" w:unhideWhenUsed="1"/>
-    <w:lsdException w:name="Table List 3" w:semiHidden="1" w:unhideWhenUsed="1"/>
-    <w:lsdException w:name="Table List 4" w:semiHidden="1" w:unhideWhenUsed="1"/>
-    <w:lsdException w:name="Table List 5" w:semiHidden="1" w:unhideWhenUsed="1"/>
-    <w:lsdException w:name="Table List 6" w:semiHidden="1" w:unhideWhenUsed="1"/>
-    <w:lsdException w:name="Table List 7" w:semiHidden="1" w:unhideWhenUsed="1"/>
-    <w:lsdException w:name="Table List 8" w:semiHidden="1" w:unhideWhenUsed="1"/>
-    <w:lsdException w:name="Table 3D effects 1" w:semiHidden="1" w:unhideWhenUsed="1"/>
-    <w:lsdException w:name="Table 3D effects 2" w:semiHidden="1" w:unhideWhenUsed="1"/>
-    <w:lsdException w:name="Table 3D effects 3" w:semiHidden="1" w:unhideWhenUsed="1"/>
-    <w:lsdException w:name="Table Contemporary" w:semiHidden="1" w:unhideWhenUsed="1"/>
-    <w:lsdException w:name="Table Elegant" w:semiHidden="1" w:unhideWhenUsed="1"/>
-    <w:lsdException w:name="Table Professional" w:semiHidden="1" w:unhideWhenUsed="1"/>
-    <w:lsdException w:name="Table Subtle 1" w:semiHidden="1" w:unhideWhenUsed="1"/>
-    <w:lsdException w:name="Table Subtle 2" w:semiHidden="1" w:unhideWhenUsed="1"/>
-    <w:lsdException w:name="Table Web 1" w:semiHidden="1" w:unhideWhenUsed="1"/>
-    <w:lsdException w:name="Table Web 2" w:semiHidden="1" w:unhideWhenUsed="1"/>
-    <w:lsdException w:name="Table Web 3" w:semiHidden="1" w:unhideWhenUsed="1"/>
-    <w:lsdException w:name="Balloon Text" w:semiHidden="1" w:unhideWhenUsed="1"/>
-    <w:lsdException w:name="Table Grid" w:uiPriority="59"/>
-    <w:lsdException w:name="Table Theme" w:semiHidden="1" w:unhideWhenUsed="1"/>
-    <w:lsdException w:name="Placeholder Text" w:semiHidden="1"/>
-    <w:lsdException w:name="No Spacing" w:uiPriority="1" w:qFormat="1"/>
-    <w:lsdException w:name="Light Shading" w:uiPriority="60"/>
-    <w:lsdException w:name="Light List" w:uiPriority="61"/>
-    <w:lsdException w:name="Light Grid" w:uiPriority="62"/>
-    <w:lsdException w:name="Medium Shading 1" w:uiPriority="63"/>
-    <w:lsdException w:name="Medium Shading 2" w:uiPriority="64"/>
-    <w:lsdException w:name="Medium List 1" w:uiPriority="65"/>
-    <w:lsdException w:name="Medium List 2" w:uiPriority="66"/>
-    <w:lsdException w:name="Medium Grid 1" w:uiPriority="67"/>
-    <w:lsdException w:name="Medium Grid 2" w:uiPriority="68"/>
-    <w:lsdException w:name="Medium Grid 3" w:uiPriority="69"/>
-    <w:lsdException w:name="Dark List" w:uiPriority="70"/>
-    <w:lsdException w:name="Colorful Shading" w:uiPriority="71"/>
-    <w:lsdException w:name="Colorful List" w:uiPriority="72"/>
-    <w:lsdException w:name="Colorful Grid" w:uiPriority="73"/>
-    <w:lsdException w:name="Light Shading Accent 1" w:uiPriority="60"/>
-    <w:lsdException w:name="Light List Accent 1" w:uiPriority="61"/>
-    <w:lsdException w:name="Light Grid Accent 1" w:uiPriority="62"/>
-    <w:lsdException w:name="Medium Shading 1 Accent 1" w:uiPriority="63"/>
-    <w:lsdException w:name="Medium Shading 2 Accent 1" w:uiPriority="64"/>
-    <w:lsdException w:name="Medium List 1 Accent 1" w:uiPriority="65"/>
-    <w:lsdException w:name="Revision" w:semiHidden="1"/>
-    <w:lsdException w:name="List Paragraph" w:uiPriority="34" w:qFormat="1"/>
-    <w:lsdException w:name="Quote" w:uiPriority="29" w:qFormat="1"/>
-    <w:lsdException w:name="Intense Quote" w:uiPriority="30" w:qFormat="1"/>
-    <w:lsdException w:name="Medium List 2 Accent 1" w:uiPriority="66"/>
-    <w:lsdException w:name="Medium Grid 1 Accent 1" w:uiPriority="67"/>
-    <w:lsdException w:name="Medium Grid 2 Accent 1" w:uiPriority="68"/>
-    <w:lsdException w:name="Medium Grid 3 Accent 1" w:uiPriority="69"/>
-    <w:lsdException w:name="Dark List Accent 1" w:uiPriority="70"/>
-    <w:lsdException w:name="Colorful Shading Accent 1" w:uiPriority="71"/>
-    <w:lsdException w:name="Colorful List Accent 1" w:uiPriority="72"/>
-    <w:lsdException w:name="Colorful Grid Accent 1" w:uiPriority="73"/>
-    <w:lsdException w:name="Light Shading Accent 2" w:uiPriority="60"/>
-    <w:lsdException w:name="Light List Accent 2" w:uiPriority="61"/>
-    <w:lsdException w:name="Light Grid Accent 2" w:uiPriority="62"/>
-    <w:lsdException w:name="Medium Shading 1 Accent 2" w:uiPriority="63"/>
-    <w:lsdException w:name="Medium Shading 2 Accent 2" w:uiPriority="64"/>
-    <w:lsdException w:name="Medium List 1 Accent 2" w:uiPriority="65"/>
-    <w:lsdException w:name="Medium List 2 Accent 2" w:uiPriority="66"/>
-    <w:lsdException w:name="Medium Grid 1 Accent 2" w:uiPriority="67"/>
-    <w:lsdException w:name="Medium Grid 2 Accent 2" w:uiPriority="68"/>
-    <w:lsdException w:name="Medium Grid 3 Accent 2" w:uiPriority="69"/>
-    <w:lsdException w:name="Dark List Accent 2" w:uiPriority="70"/>
-    <w:lsdException w:name="Colorful Shading Accent 2" w:uiPriority="71"/>
-    <w:lsdException w:name="Colorful List Accent 2" w:uiPriority="72"/>
-    <w:lsdException w:name="Colorful Grid Accent 2" w:uiPriority="73"/>
-    <w:lsdException w:name="Light Shading Accent 3" w:uiPriority="60"/>
-    <w:lsdException w:name="Light List Accent 3" w:uiPriority="61"/>
-    <w:lsdException w:name="Light Grid Accent 3" w:uiPriority="62"/>
-    <w:lsdException w:name="Medium Shading 1 Accent 3" w:uiPriority="63"/>
-    <w:lsdException w:name="Medium Shading 2 Accent 3" w:uiPriority="64"/>
-    <w:lsdException w:name="Medium List 1 Accent 3" w:uiPriority="65"/>
-    <w:lsdException w:name="Medium List 2 Accent 3" w:uiPriority="66"/>
-    <w:lsdException w:name="Medium Grid 1 Accent 3" w:uiPriority="67"/>
-    <w:lsdException w:name="Medium Grid 2 Accent 3" w:uiPriority="68"/>
-    <w:lsdException w:name="Medium Grid 3 Accent 3" w:uiPriority="69"/>
-    <w:lsdException w:name="Dark List Accent 3" w:uiPriority="70"/>
-    <w:lsdException w:name="Colorful Shading Accent 3" w:uiPriority="71"/>
-    <w:lsdException w:name="Colorful List Accent 3" w:uiPriority="72"/>
-    <w:lsdException w:name="Colorful Grid Accent 3" w:uiPriority="73"/>
-    <w:lsdException w:name="Light Shading Accent 4" w:uiPriority="60"/>
-    <w:lsdException w:name="Light List Accent 4" w:uiPriority="61"/>
-    <w:lsdException w:name="Light Grid Accent 4" w:uiPriority="62"/>
-    <w:lsdException w:name="Medium Shading 1 Accent 4" w:uiPriority="63"/>
-    <w:lsdException w:name="Medium Shading 2 Accent 4" w:uiPriority="64"/>
-    <w:lsdException w:name="Medium List 1 Accent 4" w:uiPriority="65"/>
-    <w:lsdException w:name="Medium List 2 Accent 4" w:uiPriority="66"/>
-    <w:lsdException w:name="Medium Grid 1 Accent 4" w:uiPriority="67"/>
-    <w:lsdException w:name="Medium Grid 2 Accent 4" w:uiPriority="68"/>
-    <w:lsdException w:name="Medium Grid 3 Accent 4" w:uiPriority="69"/>
-    <w:lsdException w:name="Dark List Accent 4" w:uiPriority="70"/>
-    <w:lsdException w:name="Colorful Shading Accent 4" w:uiPriority="71"/>
-    <w:lsdException w:name="Colorful List Accent 4" w:uiPriority="72"/>
-    <w:lsdException w:name="Colorful Grid Accent 4" w:uiPriority="73"/>
-    <w:lsdException w:name="Light Shading Accent 5" w:uiPriority="60"/>
-    <w:lsdException w:name="Light List Accent 5" w:uiPriority="61"/>
-    <w:lsdException w:name="Light Grid Accent 5" w:uiPriority="62"/>
-    <w:lsdException w:name="Medium Shading 1 Accent 5" w:uiPriority="63"/>
-    <w:lsdException w:name="Medium Shading 2 Accent 5" w:uiPriority="64"/>
-    <w:lsdException w:name="Medium List 1 Accent 5" w:uiPriority="65"/>
-    <w:lsdException w:name="Medium List 2 Accent 5" w:uiPriority="66"/>
-    <w:lsdException w:name="Medium Grid 1 Accent 5" w:uiPriority="67"/>
-    <w:lsdException w:name="Medium Grid 2 Accent 5" w:uiPriority="68"/>
-    <w:lsdException w:name="Medium Grid 3 Accent 5" w:uiPriority="69"/>
-    <w:lsdException w:name="Dark List Accent 5" w:uiPriority="70"/>
-    <w:lsdException w:name="Colorful Shading Accent 5" w:uiPriority="71"/>
-    <w:lsdException w:name="Colorful List Accent 5" w:uiPriority="72"/>
-    <w:lsdException w:name="Colorful Grid Accent 5" w:uiPriority="73"/>
-    <w:lsdException w:name="Light Shading Accent 6" w:uiPriority="60"/>
-    <w:lsdException w:name="Light List Accent 6" w:uiPriority="61"/>
-    <w:lsdException w:name="Light Grid Accent 6" w:uiPriority="62"/>
-    <w:lsdException w:name="Medium Shading 1 Accent 6" w:uiPriority="63"/>
-    <w:lsdException w:name="Medium Shading 2 Accent 6" w:uiPriority="64"/>
-    <w:lsdException w:name="Medium List 1 Accent 6" w:uiPriority="65"/>
-    <w:lsdException w:name="Medium List 2 Accent 6" w:uiPriority="66"/>
-    <w:lsdException w:name="Medium Grid 1 Accent 6" w:uiPriority="67"/>
-    <w:lsdException w:name="Medium Grid 2 Accent 6" w:uiPriority="68"/>
-    <w:lsdException w:name="Medium Grid 3 Accent 6" w:uiPriority="69"/>
-    <w:lsdException w:name="Dark List Accent 6" w:uiPriority="70"/>
-    <w:lsdException w:name="Colorful Shading Accent 6" w:uiPriority="71"/>
-    <w:lsdException w:name="Colorful List Accent 6" w:uiPriority="72"/>
-    <w:lsdException w:name="Colorful Grid Accent 6" w:uiPriority="73"/>
-    <w:lsdException w:name="Subtle Emphasis" w:uiPriority="19" w:qFormat="1"/>
-    <w:lsdException w:name="Intense Emphasis" w:uiPriority="21" w:qFormat="1"/>
-    <w:lsdException w:name="Subtle Reference" w:uiPriority="31" w:qFormat="1"/>
-    <w:lsdException w:name="Intense Reference" w:uiPriority="32" w:qFormat="1"/>
-    <w:lsdException w:name="Book Title" w:uiPriority="33" w:qFormat="1"/>
-    <w:lsdException w:name="Bibliography" w:semiHidden="1" w:uiPriority="37" w:unhideWhenUsed="1"/>
-    <w:lsdException w:name="TOC Heading" w:semiHidden="1" w:uiPriority="39" w:unhideWhenUsed="1" w:qFormat="1"/>
-    <w:lsdException w:name="Plain Table 1" w:uiPriority="41"/>
-    <w:lsdException w:name="Plain Table 2" w:uiPriority="42"/>
-    <w:lsdException w:name="Plain Table 3" w:uiPriority="43"/>
-    <w:lsdException w:name="Plain Table 4" w:uiPriority="44"/>
-    <w:lsdException w:name="Plain Table 5" w:uiPriority="45"/>
-    <w:lsdException w:name="Grid Table Light" w:uiPriority="40"/>
-    <w:lsdException w:name="Grid Table 1 Light" w:uiPriority="46"/>
-    <w:lsdException w:name="Grid Table 2" w:uiPriority="47"/>
-    <w:lsdException w:name="Grid Table 3" w:uiPriority="48"/>
-    <w:lsdException w:name="Grid Table 4" w:uiPriority="49"/>
-    <w:lsdException w:name="Grid Table 5 Dark" w:uiPriority="50"/>
-    <w:lsdException w:name="Grid Table 6 Colorful" w:uiPriority="51"/>
-    <w:lsdException w:name="Grid Table 7 Colorful" w:uiPriority="52"/>
-    <w:lsdException w:name="Grid Table 1 Light Accent 1" w:uiPriority="46"/>
-    <w:lsdException w:name="Grid Table 2 Accent 1" w:uiPriority="47"/>
-    <w:lsdException w:name="Grid Table 3 Accent 1" w:uiPriority="48"/>
-    <w:lsdException w:name="Grid Table 4 Accent 1" w:uiPriority="49"/>
-    <w:lsdException w:name="Grid Table 5 Dark Accent 1" w:uiPriority="50"/>
-    <w:lsdException w:name="Grid Table 6 Colorful Accent 1" w:uiPriority="51"/>
-    <w:lsdException w:name="Grid Table 7 Colorful Accent 1" w:uiPriority="52"/>
-    <w:lsdException w:name="Grid Table 1 Light Accent 2" w:uiPriority="46"/>
-    <w:lsdException w:name="Grid Table 2 Accent 2" w:uiPriority="47"/>
-    <w:lsdException w:name="Grid Table 3 Accent 2" w:uiPriority="48"/>
-    <w:lsdException w:name="Grid Table 4 Accent 2" w:uiPriority="49"/>
-    <w:lsdException w:name="Grid Table 5 Dark Accent 2" w:uiPriority="50"/>
-    <w:lsdException w:name="Grid Table 6 Colorful Accent 2" w:uiPriority="51"/>
-    <w:lsdException w:name="Grid Table 7 Colorful Accent 2" w:uiPriority="52"/>
-    <w:lsdException w:name="Grid Table 1 Light Accent 3" w:uiPriority="46"/>
-    <w:lsdException w:name="Grid Table 2 Accent 3" w:uiPriority="47"/>
-    <w:lsdException w:name="Grid Table 3 Accent 3" w:uiPriority="48"/>
-    <w:lsdException w:name="Grid Table 4 Accent 3" w:uiPriority="49"/>
-    <w:lsdException w:name="Grid Table 5 Dark Accent 3" w:uiPriority="50"/>
-    <w:lsdException w:name="Grid Table 6 Colorful Accent 3" w:uiPriority="51"/>
-    <w:lsdException w:name="Grid Table 7 Colorful Accent 3" w:uiPriority="52"/>
-    <w:lsdException w:name="Grid Table 1 Light Accent 4" w:uiPriority="46"/>
-    <w:lsdException w:name="Grid Table 2 Accent 4" w:uiPriority="47"/>
-    <w:lsdException w:name="Grid Table 3 Accent 4" w:uiPriority="48"/>
-    <w:lsdException w:name="Grid Table 4 Accent 4" w:uiPriority="49"/>
-    <w:lsdException w:name="Grid Table 5 Dark Accent 4" w:uiPriority="50"/>
-    <w:lsdException w:name="Grid Table 6 Colorful Accent 4" w:uiPriority="51"/>
-    <w:lsdException w:name="Grid Table 7 Colorful Accent 4" w:uiPriority="52"/>
-    <w:lsdException w:name="Grid Table 1 Light Accent 5" w:uiPriority="46"/>
-    <w:lsdException w:name="Grid Table 2 Accent 5" w:uiPriority="47"/>
-    <w:lsdException w:name="Grid Table 3 Accent 5" w:uiPriority="48"/>
-    <w:lsdException w:name="Grid Table 4 Accent 5" w:uiPriority="49"/>
-    <w:lsdException w:name="Grid Table 5 Dark Accent 5" w:uiPriority="50"/>
-    <w:lsdException w:name="Grid Table 6 Colorful Accent 5" w:uiPriority="51"/>
-    <w:lsdException w:name="Grid Table 7 Colorful Accent 5" w:uiPriority="52"/>
-    <w:lsdException w:name="Grid Table 1 Light Accent 6" w:uiPriority="46"/>
-    <w:lsdException w:name="Grid Table 2 Accent 6" w:uiPriority="47"/>
-    <w:lsdException w:name="Grid Table 3 Accent 6" w:uiPriority="48"/>
-    <w:lsdException w:name="Grid Table 4 Accent 6" w:uiPriority="49"/>
-    <w:lsdException w:name="Grid Table 5 Dark Accent 6" w:uiPriority="50"/>
-    <w:lsdException w:name="Grid Table 6 Colorful Accent 6" w:uiPriority="51"/>
-    <w:lsdException w:name="Grid Table 7 Colorful Accent 6" w:uiPriority="52"/>
-    <w:lsdException w:name="List Table 1 Light" w:uiPriority="46"/>
-    <w:lsdException w:name="List Table 2" w:uiPriority="47"/>
-    <w:lsdException w:name="List Table 3" w:uiPriority="48"/>
-    <w:lsdException w:name="List Table 4" w:uiPriority="49"/>
-    <w:lsdException w:name="List Table 5 Dark" w:uiPriority="50"/>
-    <w:lsdException w:name="List Table 6 Colorful" w:uiPriority="51"/>
-    <w:lsdException w:name="List Table 7 Colorful" w:uiPriority="52"/>
-    <w:lsdException w:name="List Table 1 Light Accent 1" w:uiPriority="46"/>
-    <w:lsdException w:name="List Table 2 Accent 1" w:uiPriority="47"/>
-    <w:lsdException w:name="List Table 3 Accent 1" w:uiPriority="48"/>
-    <w:lsdException w:name="List Table 4 Accent 1" w:uiPriority="49"/>
-    <w:lsdException w:name="List Table 5 Dark Accent 1" w:uiPriority="50"/>
-    <w:lsdException w:name="List Table 6 Colorful Accent 1" w:uiPriority="51"/>
-    <w:lsdException w:name="List Table 7 Colorful Accent 1" w:uiPriority="52"/>
-    <w:lsdException w:name="List Table 1 Light Accent 2" w:uiPriority="46"/>
-    <w:lsdException w:name="List Table 2 Accent 2" w:uiPriority="47"/>
-    <w:lsdException w:name="List Table 3 Accent 2" w:uiPriority="48"/>
-    <w:lsdException w:name="List Table 4 Accent 2" w:uiPriority="49"/>
-    <w:lsdException w:name="List Table 5 Dark Accent 2" w:uiPriority="50"/>
-    <w:lsdException w:name="List Table 6 Colorful Accent 2" w:uiPriority="51"/>
-    <w:lsdException w:name="List Table 7 Colorful Accent 2" w:uiPriority="52"/>
-    <w:lsdException w:name="List Table 1 Light Accent 3" w:uiPriority="46"/>
-    <w:lsdException w:name="List Table 2 Accent 3" w:uiPriority="47"/>
-    <w:lsdException w:name="List Table 3 Accent 3" w:uiPriority="48"/>
-    <w:lsdException w:name="List Table 4 Accent 3" w:uiPriority="49"/>
-    <w:lsdException w:name="List Table 5 Dark Accent 3" w:uiPriority="50"/>
-    <w:lsdException w:name="List Table 6 Colorful Accent 3" w:uiPriority="51"/>
-    <w:lsdException w:name="List Table 7 Colorful Accent 3" w:uiPriority="52"/>
-    <w:lsdException w:name="List Table 1 Light Accent 4" w:uiPriority="46"/>
-    <w:lsdException w:name="List Table 2 Accent 4" w:uiPriority="47"/>
-    <w:lsdException w:name="List Table 3 Accent 4" w:uiPriority="48"/>
-    <w:lsdException w:name="List Table 4 Accent 4" w:uiPriority="49"/>
-    <w:lsdException w:name="List Table 5 Dark Accent 4" w:uiPriority="50"/>
-    <w:lsdException w:name="List Table 6 Colorful Accent 4" w:uiPriority="51"/>
-    <w:lsdException w:name="List Table 7 Colorful Accent 4" w:uiPriority="52"/>
-    <w:lsdException w:name="List Table 1 Light Accent 5" w:uiPriority="46"/>
-    <w:lsdException w:name="List Table 2 Accent 5" w:uiPriority="47"/>
-    <w:lsdException w:name="List Table 3 Accent 5" w:uiPriority="48"/>
-    <w:lsdException w:name="List Table 4 Accent 5" w:uiPriority="49"/>
-    <w:lsdException w:name="List Table 5 Dark Accent 5" w:uiPriority="50"/>
-    <w:lsdException w:name="List Table 6 Colorful Accent 5" w:uiPriority="51"/>
-    <w:lsdException w:name="List Table 7 Colorful Accent 5" w:uiPriority="52"/>
-    <w:lsdException w:name="List Table 1 Light Accent 6" w:uiPriority="46"/>
-    <w:lsdException w:name="List Table 2 Accent 6" w:uiPriority="47"/>
-    <w:lsdException w:name="List Table 3 Accent 6" w:uiPriority="48"/>
-    <w:lsdException w:name="List Table 4 Accent 6" w:uiPriority="49"/>
-    <w:lsdException w:name="List Table 5 Dark Accent 6" w:uiPriority="50"/>
-    <w:lsdException w:name="List Table 6 Colorful Accent 6" w:uiPriority="51"/>
-    <w:lsdException w:name="List Table 7 Colorful Accent 6" w:uiPriority="52"/>
+  <w:latentStyles w:defLockedState="0" w:defUIPriority="99" w:defSemiHidden="1" w:defUnhideWhenUsed="1" w:defQFormat="0" w:count="267">
+    <w:lsdException w:name="Normal" w:semiHidden="0" w:uiPriority="0" w:unhideWhenUsed="0" w:qFormat="1"/>
+    <w:lsdException w:name="heading 1" w:semiHidden="0" w:uiPriority="9" w:unhideWhenUsed="0" w:qFormat="1"/>
+    <w:lsdException w:name="heading 2" w:uiPriority="9" w:qFormat="1"/>
+    <w:lsdException w:name="heading 3" w:uiPriority="9" w:qFormat="1"/>
+    <w:lsdException w:name="heading 4" w:uiPriority="9" w:qFormat="1"/>
+    <w:lsdException w:name="heading 5" w:uiPriority="9" w:qFormat="1"/>
+    <w:lsdException w:name="heading 6" w:uiPriority="9" w:qFormat="1"/>
+    <w:lsdException w:name="heading 7" w:uiPriority="9" w:qFormat="1"/>
+    <w:lsdException w:name="heading 8" w:uiPriority="9" w:qFormat="1"/>
+    <w:lsdException w:name="heading 9" w:uiPriority="9" w:qFormat="1"/>
+    <w:lsdException w:name="toc 1" w:uiPriority="39"/>
+    <w:lsdException w:name="toc 2" w:uiPriority="39"/>
+    <w:lsdException w:name="toc 3" w:uiPriority="39"/>
+    <w:lsdException w:name="toc 4" w:uiPriority="39"/>
+    <w:lsdException w:name="toc 5" w:uiPriority="39"/>
+    <w:lsdException w:name="toc 6" w:uiPriority="39"/>
+    <w:lsdException w:name="toc 7" w:uiPriority="39"/>
+    <w:lsdException w:name="toc 8" w:uiPriority="39"/>
+    <w:lsdException w:name="toc 9" w:uiPriority="39"/>
+    <w:lsdException w:name="caption" w:uiPriority="35" w:qFormat="1"/>
+    <w:lsdException w:name="Title" w:semiHidden="0" w:uiPriority="10" w:unhideWhenUsed="0" w:qFormat="1"/>
+    <w:lsdException w:name="Default Paragraph Font" w:uiPriority="1"/>
+    <w:lsdException w:name="Subtitle" w:semiHidden="0" w:uiPriority="11" w:unhideWhenUsed="0" w:qFormat="1"/>
+    <w:lsdException w:name="Strong" w:semiHidden="0" w:uiPriority="22" w:unhideWhenUsed="0" w:qFormat="1"/>
+    <w:lsdException w:name="Emphasis" w:semiHidden="0" w:uiPriority="20" w:unhideWhenUsed="0" w:qFormat="1"/>
+    <w:lsdException w:name="Table Grid" w:semiHidden="0" w:uiPriority="59" w:unhideWhenUsed="0"/>
+    <w:lsdException w:name="Placeholder Text" w:unhideWhenUsed="0"/>
+    <w:lsdException w:name="No Spacing" w:semiHidden="0" w:uiPriority="1" w:unhideWhenUsed="0" w:qFormat="1"/>
+    <w:lsdException w:name="Light Shading" w:semiHidden="0" w:uiPriority="60" w:unhideWhenUsed="0"/>
+    <w:lsdException w:name="Light List" w:semiHidden="0" w:uiPriority="61" w:unhideWhenUsed="0"/>
+    <w:lsdException w:name="Light Grid" w:semiHidden="0" w:uiPriority="62" w:unhideWhenUsed="0"/>
+    <w:lsdException w:name="Medium Shading 1" w:semiHidden="0" w:uiPriority="63" w:unhideWhenUsed="0"/>
+    <w:lsdException w:name="Medium Shading 2" w:semiHidden="0" w:uiPriority="64" w:unhideWhenUsed="0"/>
+    <w:lsdException w:name="Medium List 1" w:semiHidden="0" w:uiPriority="65" w:unhideWhenUsed="0"/>
+    <w:lsdException w:name="Medium List 2" w:semiHidden="0" w:uiPriority="66" w:unhideWhenUsed="0"/>
+    <w:lsdException w:name="Medium Grid 1" w:semiHidden="0" w:uiPriority="67" w:unhideWhenUsed="0"/>
+    <w:lsdException w:name="Medium Grid 2" w:semiHidden="0" w:uiPriority="68" w:unhideWhenUsed="0"/>
+    <w:lsdException w:name="Medium Grid 3" w:semiHidden="0" w:uiPriority="69" w:unhideWhenUsed="0"/>
+    <w:lsdException w:name="Dark List" w:semiHidden="0" w:uiPriority="70" w:unhideWhenUsed="0"/>
+    <w:lsdException w:name="Colorful Shading" w:semiHidden="0" w:uiPriority="71" w:unhideWhenUsed="0"/>
+    <w:lsdException w:name="Colorful List" w:semiHidden="0" w:uiPriority="72" w:unhideWhenUsed="0"/>
+    <w:lsdException w:name="Colorful Grid" w:semiHidden="0" w:uiPriority="73" w:unhideWhenUsed="0"/>
+    <w:lsdException w:name="Light Shading Accent 1" w:semiHidden="0" w:uiPriority="60" w:unhideWhenUsed="0"/>
+    <w:lsdException w:name="Light List Accent 1" w:semiHidden="0" w:uiPriority="61" w:unhideWhenUsed="0"/>
+    <w:lsdException w:name="Light Grid Accent 1" w:semiHidden="0" w:uiPriority="62" w:unhideWhenUsed="0"/>
+    <w:lsdException w:name="Medium Shading 1 Accent 1" w:semiHidden="0" w:uiPriority="63" w:unhideWhenUsed="0"/>
+    <w:lsdException w:name="Medium Shading 2 Accent 1" w:semiHidden="0" w:uiPriority="64" w:unhideWhenUsed="0"/>
+    <w:lsdException w:name="Medium List 1 Accent 1" w:semiHidden="0" w:uiPriority="65" w:unhideWhenUsed="0"/>
+    <w:lsdException w:name="Revision" w:unhideWhenUsed="0"/>
+    <w:lsdException w:name="List Paragraph" w:semiHidden="0" w:uiPriority="34" w:unhideWhenUsed="0" w:qFormat="1"/>
+    <w:lsdException w:name="Quote" w:semiHidden="0" w:uiPriority="29" w:unhideWhenUsed="0" w:qFormat="1"/>
+    <w:lsdException w:name="Intense Quote" w:semiHidden="0" w:uiPriority="30" w:unhideWhenUsed="0" w:qFormat="1"/>
+    <w:lsdException w:name="Medium List 2 Accent 1" w:semiHidden="0" w:uiPriority="66" w:unhideWhenUsed="0"/>
+    <w:lsdException w:name="Medium Grid 1 Accent 1" w:semiHidden="0" w:uiPriority="67" w:unhideWhenUsed="0"/>
+    <w:lsdException w:name="Medium Grid 2 Accent 1" w:semiHidden="0" w:uiPriority="68" w:unhideWhenUsed="0"/>
+    <w:lsdException w:name="Medium Grid 3 Accent 1" w:semiHidden="0" w:uiPriority="69" w:unhideWhenUsed="0"/>
+    <w:lsdException w:name="Dark List Accent 1" w:semiHidden="0" w:uiPriority="70" w:unhideWhenUsed="0"/>
+    <w:lsdException w:name="Colorful Shading Accent 1" w:semiHidden="0" w:uiPriority="71" w:unhideWhenUsed="0"/>
+    <w:lsdException w:name="Colorful List Accent 1" w:semiHidden="0" w:uiPriority="72" w:unhideWhenUsed="0"/>
+    <w:lsdException w:name="Colorful Grid Accent 1" w:semiHidden="0" w:uiPriority="73" w:unhideWhenUsed="0"/>
+    <w:lsdException w:name="Light Shading Accent 2" w:semiHidden="0" w:uiPriority="60" w:unhideWhenUsed="0"/>
+    <w:lsdException w:name="Light List Accent 2" w:semiHidden="0" w:uiPriority="61" w:unhideWhenUsed="0"/>
+    <w:lsdException w:name="Light Grid Accent 2" w:semiHidden="0" w:uiPriority="62" w:unhideWhenUsed="0"/>
+    <w:lsdException w:name="Medium Shading 1 Accent 2" w:semiHidden="0" w:uiPriority="63" w:unhideWhenUsed="0"/>
+    <w:lsdException w:name="Medium Shading 2 Accent 2" w:semiHidden="0" w:uiPriority="64" w:unhideWhenUsed="0"/>
+    <w:lsdException w:name="Medium List 1 Accent 2" w:semiHidden="0" w:uiPriority="65" w:unhideWhenUsed="0"/>
+    <w:lsdException w:name="Medium List 2 Accent 2" w:semiHidden="0" w:uiPriority="66" w:unhideWhenUsed="0"/>
+    <w:lsdException w:name="Medium Grid 1 Accent 2" w:semiHidden="0" w:uiPriority="67" w:unhideWhenUsed="0"/>
+    <w:lsdException w:name="Medium Grid 2 Accent 2" w:semiHidden="0" w:uiPriority="68" w:unhideWhenUsed="0"/>
+    <w:lsdException w:name="Medium Grid 3 Accent 2" w:semiHidden="0" w:uiPriority="69" w:unhideWhenUsed="0"/>
+    <w:lsdException w:name="Dark List Accent 2" w:semiHidden="0" w:uiPriority="70" w:unhideWhenUsed="0"/>
+    <w:lsdException w:name="Colorful Shading Accent 2" w:semiHidden="0" w:uiPriority="71" w:unhideWhenUsed="0"/>
+    <w:lsdException w:name="Colorful List Accent 2" w:semiHidden="0" w:uiPriority="72" w:unhideWhenUsed="0"/>
+    <w:lsdException w:name="Colorful Grid Accent 2" w:semiHidden="0" w:uiPriority="73" w:unhideWhenUsed="0"/>
+    <w:lsdException w:name="Light Shading Accent 3" w:semiHidden="0" w:uiPriority="60" w:unhideWhenUsed="0"/>
+    <w:lsdException w:name="Light List Accent 3" w:semiHidden="0" w:uiPriority="61" w:unhideWhenUsed="0"/>
+    <w:lsdException w:name="Light Grid Accent 3" w:semiHidden="0" w:uiPriority="62" w:unhideWhenUsed="0"/>
+    <w:lsdException w:name="Medium Shading 1 Accent 3" w:semiHidden="0" w:uiPriority="63" w:unhideWhenUsed="0"/>
+    <w:lsdException w:name="Medium Shading 2 Accent 3" w:semiHidden="0" w:uiPriority="64" w:unhideWhenUsed="0"/>
+    <w:lsdException w:name="Medium List 1 Accent 3" w:semiHidden="0" w:uiPriority="65" w:unhideWhenUsed="0"/>
+    <w:lsdException w:name="Medium List 2 Accent 3" w:semiHidden="0" w:uiPriority="66" w:unhideWhenUsed="0"/>
+    <w:lsdException w:name="Medium Grid 1 Accent 3" w:semiHidden="0" w:uiPriority="67" w:unhideWhenUsed="0"/>
+    <w:lsdException w:name="Medium Grid 2 Accent 3" w:semiHidden="0" w:uiPriority="68" w:unhideWhenUsed="0"/>
+    <w:lsdException w:name="Medium Grid 3 Accent 3" w:semiHidden="0" w:uiPriority="69" w:unhideWhenUsed="0"/>
+    <w:lsdException w:name="Dark List Accent 3" w:semiHidden="0" w:uiPriority="70" w:unhideWhenUsed="0"/>
+    <w:lsdException w:name="Colorful Shading Accent 3" w:semiHidden="0" w:uiPriority="71" w:unhideWhenUsed="0"/>
+    <w:lsdException w:name="Colorful List Accent 3" w:semiHidden="0" w:uiPriority="72" w:unhideWhenUsed="0"/>
+    <w:lsdException w:name="Colorful Grid Accent 3" w:semiHidden="0" w:uiPriority="73" w:unhideWhenUsed="0"/>
+    <w:lsdException w:name="Light Shading Accent 4" w:semiHidden="0" w:uiPriority="60" w:unhideWhenUsed="0"/>
+    <w:lsdException w:name="Light List Accent 4" w:semiHidden="0" w:uiPriority="61" w:unhideWhenUsed="0"/>
+    <w:lsdException w:name="Light Grid Accent 4" w:semiHidden="0" w:uiPriority="62" w:unhideWhenUsed="0"/>
+    <w:lsdException w:name="Medium Shading 1 Accent 4" w:semiHidden="0" w:uiPriority="63" w:unhideWhenUsed="0"/>
+    <w:lsdException w:name="Medium Shading 2 Accent 4" w:semiHidden="0" w:uiPriority="64" w:unhideWhenUsed="0"/>
+    <w:lsdException w:name="Medium List 1 Accent 4" w:semiHidden="0" w:uiPriority="65" w:unhideWhenUsed="0"/>
+    <w:lsdException w:name="Medium List 2 Accent 4" w:semiHidden="0" w:uiPriority="66" w:unhideWhenUsed="0"/>
+    <w:lsdException w:name="Medium Grid 1 Accent 4" w:semiHidden="0" w:uiPriority="67" w:unhideWhenUsed="0"/>
+    <w:lsdException w:name="Medium Grid 2 Accent 4" w:semiHidden="0" w:uiPriority="68" w:unhideWhenUsed="0"/>
+    <w:lsdException w:name="Medium Grid 3 Accent 4" w:semiHidden="0" w:uiPriority="69" w:unhideWhenUsed="0"/>
+    <w:lsdException w:name="Dark List Accent 4" w:semiHidden="0" w:uiPriority="70" w:unhideWhenUsed="0"/>
+    <w:lsdException w:name="Colorful Shading Accent 4" w:semiHidden="0" w:uiPriority="71" w:unhideWhenUsed="0"/>
+    <w:lsdException w:name="Colorful List Accent 4" w:semiHidden="0" w:uiPriority="72" w:unhideWhenUsed="0"/>
+    <w:lsdException w:name="Colorful Grid Accent 4" w:semiHidden="0" w:uiPriority="73" w:unhideWhenUsed="0"/>
+    <w:lsdException w:name="Light Shading Accent 5" w:semiHidden="0" w:uiPriority="60" w:unhideWhenUsed="0"/>
+    <w:lsdException w:name="Light List Accent 5" w:semiHidden="0" w:uiPriority="61" w:unhideWhenUsed="0"/>
+    <w:lsdException w:name="Light Grid Accent 5" w:semiHidden="0" w:uiPriority="62" w:unhideWhenUsed="0"/>
+    <w:lsdException w:name="Medium Shading 1 Accent 5" w:semiHidden="0" w:uiPriority="63" w:unhideWhenUsed="0"/>
+    <w:lsdException w:name="Medium Shading 2 Accent 5" w:semiHidden="0" w:uiPriority="64" w:unhideWhenUsed="0"/>
+    <w:lsdException w:name="Medium List 1 Accent 5" w:semiHidden="0" w:uiPriority="65" w:unhideWhenUsed="0"/>
+    <w:lsdException w:name="Medium List 2 Accent 5" w:semiHidden="0" w:uiPriority="66" w:unhideWhenUsed="0"/>
+    <w:lsdException w:name="Medium Grid 1 Accent 5" w:semiHidden="0" w:uiPriority="67" w:unhideWhenUsed="0"/>
+    <w:lsdException w:name="Medium Grid 2 Accent 5" w:semiHidden="0" w:uiPriority="68" w:unhideWhenUsed="0"/>
+    <w:lsdException w:name="Medium Grid 3 Accent 5" w:semiHidden="0" w:uiPriority="69" w:unhideWhenUsed="0"/>
+    <w:lsdException w:name="Dark List Accent 5" w:semiHidden="0" w:uiPriority="70" w:unhideWhenUsed="0"/>
+    <w:lsdException w:name="Colorful Shading Accent 5" w:semiHidden="0" w:uiPriority="71" w:unhideWhenUsed="0"/>
+    <w:lsdException w:name="Colorful List Accent 5" w:semiHidden="0" w:uiPriority="72" w:unhideWhenUsed="0"/>
+    <w:lsdException w:name="Colorful Grid Accent 5" w:semiHidden="0" w:uiPriority="73" w:unhideWhenUsed="0"/>
+    <w:lsdException w:name="Light Shading Accent 6" w:semiHidden="0" w:uiPriority="60" w:unhideWhenUsed="0"/>
+    <w:lsdException w:name="Light List Accent 6" w:semiHidden="0" w:uiPriority="61" w:unhideWhenUsed="0"/>
+    <w:lsdException w:name="Light Grid Accent 6" w:semiHidden="0" w:uiPriority="62" w:unhideWhenUsed="0"/>
+    <w:lsdException w:name="Medium Shading 1 Accent 6" w:semiHidden="0" w:uiPriority="63" w:unhideWhenUsed="0"/>
+    <w:lsdException w:name="Medium Shading 2 Accent 6" w:semiHidden="0" w:uiPriority="64" w:unhideWhenUsed="0"/>
+    <w:lsdException w:name="Medium List 1 Accent 6" w:semiHidden="0" w:uiPriority="65" w:unhideWhenUsed="0"/>
+    <w:lsdException w:name="Medium List 2 Accent 6" w:semiHidden="0" w:uiPriority="66" w:unhideWhenUsed="0"/>
+    <w:lsdException w:name="Medium Grid 1 Accent 6" w:semiHidden="0" w:uiPriority="67" w:unhideWhenUsed="0"/>
+    <w:lsdException w:name="Medium Grid 2 Accent 6" w:semiHidden="0" w:uiPriority="68" w:unhideWhenUsed="0"/>
+    <w:lsdException w:name="Medium Grid 3 Accent 6" w:semiHidden="0" w:uiPriority="69" w:unhideWhenUsed="0"/>
+    <w:lsdException w:name="Dark List Accent 6" w:semiHidden="0" w:uiPriority="70" w:unhideWhenUsed="0"/>
+    <w:lsdException w:name="Colorful Shading Accent 6" w:semiHidden="0" w:uiPriority="71" w:unhideWhenUsed="0"/>
+    <w:lsdException w:name="Colorful List Accent 6" w:semiHidden="0" w:uiPriority="72" w:unhideWhenUsed="0"/>
+    <w:lsdException w:name="Colorful Grid Accent 6" w:semiHidden="0" w:uiPriority="73" w:unhideWhenUsed="0"/>
+    <w:lsdException w:name="Subtle Emphasis" w:semiHidden="0" w:uiPriority="19" w:unhideWhenUsed="0" w:qFormat="1"/>
+    <w:lsdException w:name="Intense Emphasis" w:semiHidden="0" w:uiPriority="21" w:unhideWhenUsed="0" w:qFormat="1"/>
+    <w:lsdException w:name="Subtle Reference" w:semiHidden="0" w:uiPriority="31" w:unhideWhenUsed="0" w:qFormat="1"/>
+    <w:lsdException w:name="Intense Reference" w:semiHidden="0" w:uiPriority="32" w:unhideWhenUsed="0" w:qFormat="1"/>
+    <w:lsdException w:name="Book Title" w:semiHidden="0" w:uiPriority="33" w:unhideWhenUsed="0" w:qFormat="1"/>
+    <w:lsdException w:name="Bibliography" w:uiPriority="37"/>
+    <w:lsdException w:name="TOC Heading" w:uiPriority="39" w:qFormat="1"/>
+  </w:latentStyles>
+  <w:style w:type="paragraph" w:default="1" w:styleId="Normal">
+    <w:name w:val="Normal"/>
+    <w:qFormat/>
+  </w:style>
+  <w:style w:type="character" w:default="1" w:styleId="DefaultParagraphFont">
+    <w:name w:val="Default Paragraph Font"/>
+    <w:uiPriority w:val="1"/>
+    <w:semiHidden/>
+    <w:unhideWhenUsed/>
+  </w:style>
+  <w:style w:type="table" w:default="1" w:styleId="TableNormal">
+    <w:name w:val="Normal Table"/>
+    <w:uiPriority w:val="99"/>
+    <w:semiHidden/>
+    <w:unhideWhenUsed/>
+    <w:tblPr>
+      <w:tblInd w:w="0" w:type="dxa"/>
+      <w:tblCellMar>
+        <w:top w:w="0" w:type="dxa"/>
+        <w:left w:w="108" w:type="dxa"/>
+        <w:bottom w:w="0" w:type="dxa"/>
+        <w:right w:w="108" w:type="dxa"/>
+      </w:tblCellMar>
+    </w:tblPr>
+  </w:style>
+  <w:style w:type="numbering" w:default="1" w:styleId="NoList">
+    <w:name w:val="No List"/>
+    <w:uiPriority w:val="99"/>
+    <w:semiHidden/>
+    <w:unhideWhenUsed/>
+  </w:style>
+  <w:style w:type="paragraph" w:styleId="ListParagraph">
+    <w:name w:val="List Paragraph"/>
+    <w:basedOn w:val="Normal"/>
+    <w:uiPriority w:val="34"/>
+    <w:qFormat/>
+    <w:rsid w:val="005A651F"/>
+    <w:pPr>
+      <w:ind w:left="720"/>
+      <w:contextualSpacing/>
+    </w:pPr>
+  </w:style>
+  <w:style w:type="paragraph" w:styleId="Header">
+    <w:name w:val="header"/>
+    <w:basedOn w:val="Normal"/>
+    <w:link w:val="HeaderChar"/>
+    <w:uiPriority w:val="99"/>
+    <w:unhideWhenUsed/>
+    <w:rsid w:val="00F73061"/>
+    <w:pPr>
+      <w:tabs>
+        <w:tab w:val="center" w:pos="4680"/>
+        <w:tab w:val="right" w:pos="9360"/>
+      </w:tabs>
+      <w:spacing w:after="0" w:line="240" w:lineRule="auto"/>
+    </w:pPr>
+  </w:style>
+  <w:style w:type="character" w:customStyle="1" w:styleId="HeaderChar">
+    <w:name w:val="Header Char"/>
+    <w:basedOn w:val="DefaultParagraphFont"/>
+    <w:link w:val="Header"/>
+    <w:uiPriority w:val="99"/>
+    <w:rsid w:val="00F73061"/>
+  </w:style>
+  <w:style w:type="paragraph" w:styleId="Footer">
+    <w:name w:val="footer"/>
+    <w:basedOn w:val="Normal"/>
+    <w:link w:val="FooterChar"/>
+    <w:uiPriority w:val="99"/>
+    <w:unhideWhenUsed/>
+    <w:rsid w:val="00F73061"/>
+    <w:pPr>
+      <w:tabs>
+        <w:tab w:val="center" w:pos="4680"/>
+        <w:tab w:val="right" w:pos="9360"/>
+      </w:tabs>
+      <w:spacing w:after="0" w:line="240" w:lineRule="auto"/>
+    </w:pPr>
+  </w:style>
+  <w:style w:type="character" w:customStyle="1" w:styleId="FooterChar">
+    <w:name w:val="Footer Char"/>
+    <w:basedOn w:val="DefaultParagraphFont"/>
+    <w:link w:val="Footer"/>
+    <w:uiPriority w:val="99"/>
+    <w:rsid w:val="00F73061"/>
+  </w:style>
+  <w:style w:type="character" w:styleId="Hyperlink">
+    <w:name w:val="Hyperlink"/>
+    <w:basedOn w:val="DefaultParagraphFont"/>
+    <w:uiPriority w:val="99"/>
+    <w:unhideWhenUsed/>
+    <w:rsid w:val="00BD019F"/>
+    <w:rPr>
+      <w:color w:val="0000FF"/>
+      <w:u w:val="single"/>
+    </w:rPr>
+  </w:style>
+</w:styles>
+</file>
+
+<file path=word/stylesWithEffects.xml><?xml version="1.0" encoding="utf-8"?>
+<w:styles xmlns:wpc="http://schemas.microsoft.com/office/word/2010/wordprocessingCanvas" xmlns:mc="http://schemas.openxmlformats.org/markup-compatibility/2006" xmlns:o="urn:schemas-microsoft-com:office:office" xmlns:r="http://schemas.openxmlformats.org/officeDocument/2006/relationships" xmlns:m="http://schemas.openxmlformats.org/officeDocument/2006/math" xmlns:v="urn:schemas-microsoft-com:vml" xmlns:wp14="http://schemas.microsoft.com/office/word/2010/wordprocessingDrawing" xmlns:wp="http://schemas.openxmlformats.org/drawingml/2006/wordprocessingDrawing" xmlns:w10="urn:schemas-microsoft-com:office:word" xmlns:w="http://schemas.openxmlformats.org/wordprocessingml/2006/main" xmlns:w14="http://schemas.microsoft.com/office/word/2010/wordml" xmlns:wpg="http://schemas.microsoft.com/office/word/2010/wordprocessingGroup" xmlns:wpi="http://schemas.microsoft.com/office/word/2010/wordprocessingInk" xmlns:wne="http://schemas.microsoft.com/office/word/2006/wordml" xmlns:wps="http://schemas.microsoft.com/office/word/2010/wordprocessingShape" mc:Ignorable="w14 wp14">
+  <w:docDefaults>
+    <w:rPrDefault>
+      <w:rPr>
+        <w:rFonts w:asciiTheme="minorHAnsi" w:eastAsiaTheme="minorHAnsi" w:hAnsiTheme="minorHAnsi" w:cstheme="minorBidi"/>
+        <w:sz w:val="22"/>
+        <w:szCs w:val="22"/>
+        <w:lang w:val="en-US" w:eastAsia="en-US" w:bidi="ar-SA"/>
+      </w:rPr>
+    </w:rPrDefault>
+    <w:pPrDefault>
+      <w:pPr>
+        <w:spacing w:after="200" w:line="276" w:lineRule="auto"/>
+      </w:pPr>
+    </w:pPrDefault>
+  </w:docDefaults>
+  <w:latentStyles w:defLockedState="0" w:defUIPriority="99" w:defSemiHidden="1" w:defUnhideWhenUsed="1" w:defQFormat="0" w:count="267">
+    <w:lsdException w:name="Normal" w:semiHidden="0" w:uiPriority="0" w:unhideWhenUsed="0" w:qFormat="1"/>
+    <w:lsdException w:name="heading 1" w:semiHidden="0" w:uiPriority="9" w:unhideWhenUsed="0" w:qFormat="1"/>
+    <w:lsdException w:name="heading 2" w:uiPriority="9" w:qFormat="1"/>
+    <w:lsdException w:name="heading 3" w:uiPriority="9" w:qFormat="1"/>
+    <w:lsdException w:name="heading 4" w:uiPriority="9" w:qFormat="1"/>
+    <w:lsdException w:name="heading 5" w:uiPriority="9" w:qFormat="1"/>
+    <w:lsdException w:name="heading 6" w:uiPriority="9" w:qFormat="1"/>
+    <w:lsdException w:name="heading 7" w:uiPriority="9" w:qFormat="1"/>
+    <w:lsdException w:name="heading 8" w:uiPriority="9" w:qFormat="1"/>
+    <w:lsdException w:name="heading 9" w:uiPriority="9" w:qFormat="1"/>
+    <w:lsdException w:name="toc 1" w:uiPriority="39"/>
+    <w:lsdException w:name="toc 2" w:uiPriority="39"/>
+    <w:lsdException w:name="toc 3" w:uiPriority="39"/>
+    <w:lsdException w:name="toc 4" w:uiPriority="39"/>
+    <w:lsdException w:name="toc 5" w:uiPriority="39"/>
+    <w:lsdException w:name="toc 6" w:uiPriority="39"/>
+    <w:lsdException w:name="toc 7" w:uiPriority="39"/>
+    <w:lsdException w:name="toc 8" w:uiPriority="39"/>
+    <w:lsdException w:name="toc 9" w:uiPriority="39"/>
+    <w:lsdException w:name="caption" w:uiPriority="35" w:qFormat="1"/>
+    <w:lsdException w:name="Title" w:semiHidden="0" w:uiPriority="10" w:unhideWhenUsed="0" w:qFormat="1"/>
+    <w:lsdException w:name="Default Paragraph Font" w:uiPriority="1"/>
+    <w:lsdException w:name="Subtitle" w:semiHidden="0" w:uiPriority="11" w:unhideWhenUsed="0" w:qFormat="1"/>
+    <w:lsdException w:name="Strong" w:semiHidden="0" w:uiPriority="22" w:unhideWhenUsed="0" w:qFormat="1"/>
+    <w:lsdException w:name="Emphasis" w:semiHidden="0" w:uiPriority="20" w:unhideWhenUsed="0" w:qFormat="1"/>
+    <w:lsdException w:name="Table Grid" w:semiHidden="0" w:uiPriority="59" w:unhideWhenUsed="0"/>
+    <w:lsdException w:name="Placeholder Text" w:unhideWhenUsed="0"/>
+    <w:lsdException w:name="No Spacing" w:semiHidden="0" w:uiPriority="1" w:unhideWhenUsed="0" w:qFormat="1"/>
+    <w:lsdException w:name="Light Shading" w:semiHidden="0" w:uiPriority="60" w:unhideWhenUsed="0"/>
+    <w:lsdException w:name="Light List" w:semiHidden="0" w:uiPriority="61" w:unhideWhenUsed="0"/>
+    <w:lsdException w:name="Light Grid" w:semiHidden="0" w:uiPriority="62" w:unhideWhenUsed="0"/>
+    <w:lsdException w:name="Medium Shading 1" w:semiHidden="0" w:uiPriority="63" w:unhideWhenUsed="0"/>
+    <w:lsdException w:name="Medium Shading 2" w:semiHidden="0" w:uiPriority="64" w:unhideWhenUsed="0"/>
+    <w:lsdException w:name="Medium List 1" w:semiHidden="0" w:uiPriority="65" w:unhideWhenUsed="0"/>
+    <w:lsdException w:name="Medium List 2" w:semiHidden="0" w:uiPriority="66" w:unhideWhenUsed="0"/>
+    <w:lsdException w:name="Medium Grid 1" w:semiHidden="0" w:uiPriority="67" w:unhideWhenUsed="0"/>
+    <w:lsdException w:name="Medium Grid 2" w:semiHidden="0" w:uiPriority="68" w:unhideWhenUsed="0"/>
+    <w:lsdException w:name="Medium Grid 3" w:semiHidden="0" w:uiPriority="69" w:unhideWhenUsed="0"/>
+    <w:lsdException w:name="Dark List" w:semiHidden="0" w:uiPriority="70" w:unhideWhenUsed="0"/>
+    <w:lsdException w:name="Colorful Shading" w:semiHidden="0" w:uiPriority="71" w:unhideWhenUsed="0"/>
+    <w:lsdException w:name="Colorful List" w:semiHidden="0" w:uiPriority="72" w:unhideWhenUsed="0"/>
+    <w:lsdException w:name="Colorful Grid" w:semiHidden="0" w:uiPriority="73" w:unhideWhenUsed="0"/>
+    <w:lsdException w:name="Light Shading Accent 1" w:semiHidden="0" w:uiPriority="60" w:unhideWhenUsed="0"/>
+    <w:lsdException w:name="Light List Accent 1" w:semiHidden="0" w:uiPriority="61" w:unhideWhenUsed="0"/>
+    <w:lsdException w:name="Light Grid Accent 1" w:semiHidden="0" w:uiPriority="62" w:unhideWhenUsed="0"/>
+    <w:lsdException w:name="Medium Shading 1 Accent 1" w:semiHidden="0" w:uiPriority="63" w:unhideWhenUsed="0"/>
+    <w:lsdException w:name="Medium Shading 2 Accent 1" w:semiHidden="0" w:uiPriority="64" w:unhideWhenUsed="0"/>
+    <w:lsdException w:name="Medium List 1 Accent 1" w:semiHidden="0" w:uiPriority="65" w:unhideWhenUsed="0"/>
+    <w:lsdException w:name="Revision" w:unhideWhenUsed="0"/>
+    <w:lsdException w:name="List Paragraph" w:semiHidden="0" w:uiPriority="34" w:unhideWhenUsed="0" w:qFormat="1"/>
+    <w:lsdException w:name="Quote" w:semiHidden="0" w:uiPriority="29" w:unhideWhenUsed="0" w:qFormat="1"/>
+    <w:lsdException w:name="Intense Quote" w:semiHidden="0" w:uiPriority="30" w:unhideWhenUsed="0" w:qFormat="1"/>
+    <w:lsdException w:name="Medium List 2 Accent 1" w:semiHidden="0" w:uiPriority="66" w:unhideWhenUsed="0"/>
+    <w:lsdException w:name="Medium Grid 1 Accent 1" w:semiHidden="0" w:uiPriority="67" w:unhideWhenUsed="0"/>
+    <w:lsdException w:name="Medium Grid 2 Accent 1" w:semiHidden="0" w:uiPriority="68" w:unhideWhenUsed="0"/>
+    <w:lsdException w:name="Medium Grid 3 Accent 1" w:semiHidden="0" w:uiPriority="69" w:unhideWhenUsed="0"/>
+    <w:lsdException w:name="Dark List Accent 1" w:semiHidden="0" w:uiPriority="70" w:unhideWhenUsed="0"/>
+    <w:lsdException w:name="Colorful Shading Accent 1" w:semiHidden="0" w:uiPriority="71" w:unhideWhenUsed="0"/>
+    <w:lsdException w:name="Colorful List Accent 1" w:semiHidden="0" w:uiPriority="72" w:unhideWhenUsed="0"/>
+    <w:lsdException w:name="Colorful Grid Accent 1" w:semiHidden="0" w:uiPriority="73" w:unhideWhenUsed="0"/>
+    <w:lsdException w:name="Light Shading Accent 2" w:semiHidden="0" w:uiPriority="60" w:unhideWhenUsed="0"/>
+    <w:lsdException w:name="Light List Accent 2" w:semiHidden="0" w:uiPriority="61" w:unhideWhenUsed="0"/>
+    <w:lsdException w:name="Light Grid Accent 2" w:semiHidden="0" w:uiPriority="62" w:unhideWhenUsed="0"/>
+    <w:lsdException w:name="Medium Shading 1 Accent 2" w:semiHidden="0" w:uiPriority="63" w:unhideWhenUsed="0"/>
+    <w:lsdException w:name="Medium Shading 2 Accent 2" w:semiHidden="0" w:uiPriority="64" w:unhideWhenUsed="0"/>
+    <w:lsdException w:name="Medium List 1 Accent 2" w:semiHidden="0" w:uiPriority="65" w:unhideWhenUsed="0"/>
+    <w:lsdException w:name="Medium List 2 Accent 2" w:semiHidden="0" w:uiPriority="66" w:unhideWhenUsed="0"/>
+    <w:lsdException w:name="Medium Grid 1 Accent 2" w:semiHidden="0" w:uiPriority="67" w:unhideWhenUsed="0"/>
+    <w:lsdException w:name="Medium Grid 2 Accent 2" w:semiHidden="0" w:uiPriority="68" w:unhideWhenUsed="0"/>
+    <w:lsdException w:name="Medium Grid 3 Accent 2" w:semiHidden="0" w:uiPriority="69" w:unhideWhenUsed="0"/>
+    <w:lsdException w:name="Dark List Accent 2" w:semiHidden="0" w:uiPriority="70" w:unhideWhenUsed="0"/>
+    <w:lsdException w:name="Colorful Shading Accent 2" w:semiHidden="0" w:uiPriority="71" w:unhideWhenUsed="0"/>
+    <w:lsdException w:name="Colorful List Accent 2" w:semiHidden="0" w:uiPriority="72" w:unhideWhenUsed="0"/>
+    <w:lsdException w:name="Colorful Grid Accent 2" w:semiHidden="0" w:uiPriority="73" w:unhideWhenUsed="0"/>
+    <w:lsdException w:name="Light Shading Accent 3" w:semiHidden="0" w:uiPriority="60" w:unhideWhenUsed="0"/>
+    <w:lsdException w:name="Light List Accent 3" w:semiHidden="0" w:uiPriority="61" w:unhideWhenUsed="0"/>
+    <w:lsdException w:name="Light Grid Accent 3" w:semiHidden="0" w:uiPriority="62" w:unhideWhenUsed="0"/>
+    <w:lsdException w:name="Medium Shading 1 Accent 3" w:semiHidden="0" w:uiPriority="63" w:unhideWhenUsed="0"/>
+    <w:lsdException w:name="Medium Shading 2 Accent 3" w:semiHidden="0" w:uiPriority="64" w:unhideWhenUsed="0"/>
+    <w:lsdException w:name="Medium List 1 Accent 3" w:semiHidden="0" w:uiPriority="65" w:unhideWhenUsed="0"/>
+    <w:lsdException w:name="Medium List 2 Accent 3" w:semiHidden="0" w:uiPriority="66" w:unhideWhenUsed="0"/>
+    <w:lsdException w:name="Medium Grid 1 Accent 3" w:semiHidden="0" w:uiPriority="67" w:unhideWhenUsed="0"/>
+    <w:lsdException w:name="Medium Grid 2 Accent 3" w:semiHidden="0" w:uiPriority="68" w:unhideWhenUsed="0"/>
+    <w:lsdException w:name="Medium Grid 3 Accent 3" w:semiHidden="0" w:uiPriority="69" w:unhideWhenUsed="0"/>
+    <w:lsdException w:name="Dark List Accent 3" w:semiHidden="0" w:uiPriority="70" w:unhideWhenUsed="0"/>
+    <w:lsdException w:name="Colorful Shading Accent 3" w:semiHidden="0" w:uiPriority="71" w:unhideWhenUsed="0"/>
+    <w:lsdException w:name="Colorful List Accent 3" w:semiHidden="0" w:uiPriority="72" w:unhideWhenUsed="0"/>
+    <w:lsdException w:name="Colorful Grid Accent 3" w:semiHidden="0" w:uiPriority="73" w:unhideWhenUsed="0"/>
+    <w:lsdException w:name="Light Shading Accent 4" w:semiHidden="0" w:uiPriority="60" w:unhideWhenUsed="0"/>
+    <w:lsdException w:name="Light List Accent 4" w:semiHidden="0" w:uiPriority="61" w:unhideWhenUsed="0"/>
+    <w:lsdException w:name="Light Grid Accent 4" w:semiHidden="0" w:uiPriority="62" w:unhideWhenUsed="0"/>
+    <w:lsdException w:name="Medium Shading 1 Accent 4" w:semiHidden="0" w:uiPriority="63" w:unhideWhenUsed="0"/>
+    <w:lsdException w:name="Medium Shading 2 Accent 4" w:semiHidden="0" w:uiPriority="64" w:unhideWhenUsed="0"/>
+    <w:lsdException w:name="Medium List 1 Accent 4" w:semiHidden="0" w:uiPriority="65" w:unhideWhenUsed="0"/>
+    <w:lsdException w:name="Medium List 2 Accent 4" w:semiHidden="0" w:uiPriority="66" w:unhideWhenUsed="0"/>
+    <w:lsdException w:name="Medium Grid 1 Accent 4" w:semiHidden="0" w:uiPriority="67" w:unhideWhenUsed="0"/>
+    <w:lsdException w:name="Medium Grid 2 Accent 4" w:semiHidden="0" w:uiPriority="68" w:unhideWhenUsed="0"/>
+    <w:lsdException w:name="Medium Grid 3 Accent 4" w:semiHidden="0" w:uiPriority="69" w:unhideWhenUsed="0"/>
+    <w:lsdException w:name="Dark List Accent 4" w:semiHidden="0" w:uiPriority="70" w:unhideWhenUsed="0"/>
+    <w:lsdException w:name="Colorful Shading Accent 4" w:semiHidden="0" w:uiPriority="71" w:unhideWhenUsed="0"/>
+    <w:lsdException w:name="Colorful List Accent 4" w:semiHidden="0" w:uiPriority="72" w:unhideWhenUsed="0"/>
+    <w:lsdException w:name="Colorful Grid Accent 4" w:semiHidden="0" w:uiPriority="73" w:unhideWhenUsed="0"/>
+    <w:lsdException w:name="Light Shading Accent 5" w:semiHidden="0" w:uiPriority="60" w:unhideWhenUsed="0"/>
+    <w:lsdException w:name="Light List Accent 5" w:semiHidden="0" w:uiPriority="61" w:unhideWhenUsed="0"/>
+    <w:lsdException w:name="Light Grid Accent 5" w:semiHidden="0" w:uiPriority="62" w:unhideWhenUsed="0"/>
+    <w:lsdException w:name="Medium Shading 1 Accent 5" w:semiHidden="0" w:uiPriority="63" w:unhideWhenUsed="0"/>
+    <w:lsdException w:name="Medium Shading 2 Accent 5" w:semiHidden="0" w:uiPriority="64" w:unhideWhenUsed="0"/>
+    <w:lsdException w:name="Medium List 1 Accent 5" w:semiHidden="0" w:uiPriority="65" w:unhideWhenUsed="0"/>
+    <w:lsdException w:name="Medium List 2 Accent 5" w:semiHidden="0" w:uiPriority="66" w:unhideWhenUsed="0"/>
+    <w:lsdException w:name="Medium Grid 1 Accent 5" w:semiHidden="0" w:uiPriority="67" w:unhideWhenUsed="0"/>
+    <w:lsdException w:name="Medium Grid 2 Accent 5" w:semiHidden="0" w:uiPriority="68" w:unhideWhenUsed="0"/>
+    <w:lsdException w:name="Medium Grid 3 Accent 5" w:semiHidden="0" w:uiPriority="69" w:unhideWhenUsed="0"/>
+    <w:lsdException w:name="Dark List Accent 5" w:semiHidden="0" w:uiPriority="70" w:unhideWhenUsed="0"/>
+    <w:lsdException w:name="Colorful Shading Accent 5" w:semiHidden="0" w:uiPriority="71" w:unhideWhenUsed="0"/>
+    <w:lsdException w:name="Colorful List Accent 5" w:semiHidden="0" w:uiPriority="72" w:unhideWhenUsed="0"/>
+    <w:lsdException w:name="Colorful Grid Accent 5" w:semiHidden="0" w:uiPriority="73" w:unhideWhenUsed="0"/>
+    <w:lsdException w:name="Light Shading Accent 6" w:semiHidden="0" w:uiPriority="60" w:unhideWhenUsed="0"/>
+    <w:lsdException w:name="Light List Accent 6" w:semiHidden="0" w:uiPriority="61" w:unhideWhenUsed="0"/>
+    <w:lsdException w:name="Light Grid Accent 6" w:semiHidden="0" w:uiPriority="62" w:unhideWhenUsed="0"/>
+    <w:lsdException w:name="Medium Shading 1 Accent 6" w:semiHidden="0" w:uiPriority="63" w:unhideWhenUsed="0"/>
+    <w:lsdException w:name="Medium Shading 2 Accent 6" w:semiHidden="0" w:uiPriority="64" w:unhideWhenUsed="0"/>
+    <w:lsdException w:name="Medium List 1 Accent 6" w:semiHidden="0" w:uiPriority="65" w:unhideWhenUsed="0"/>
+    <w:lsdException w:name="Medium List 2 Accent 6" w:semiHidden="0" w:uiPriority="66" w:unhideWhenUsed="0"/>
+    <w:lsdException w:name="Medium Grid 1 Accent 6" w:semiHidden="0" w:uiPriority="67" w:unhideWhenUsed="0"/>
+    <w:lsdException w:name="Medium Grid 2 Accent 6" w:semiHidden="0" w:uiPriority="68" w:unhideWhenUsed="0"/>
+    <w:lsdException w:name="Medium Grid 3 Accent 6" w:semiHidden="0" w:uiPriority="69" w:unhideWhenUsed="0"/>
+    <w:lsdException w:name="Dark List Accent 6" w:semiHidden="0" w:uiPriority="70" w:unhideWhenUsed="0"/>
+    <w:lsdException w:name="Colorful Shading Accent 6" w:semiHidden="0" w:uiPriority="71" w:unhideWhenUsed="0"/>
+    <w:lsdException w:name="Colorful List Accent 6" w:semiHidden="0" w:uiPriority="72" w:unhideWhenUsed="0"/>
+    <w:lsdException w:name="Colorful Grid Accent 6" w:semiHidden="0" w:uiPriority="73" w:unhideWhenUsed="0"/>
+    <w:lsdException w:name="Subtle Emphasis" w:semiHidden="0" w:uiPriority="19" w:unhideWhenUsed="0" w:qFormat="1"/>
+    <w:lsdException w:name="Intense Emphasis" w:semiHidden="0" w:uiPriority="21" w:unhideWhenUsed="0" w:qFormat="1"/>
+    <w:lsdException w:name="Subtle Reference" w:semiHidden="0" w:uiPriority="31" w:unhideWhenUsed="0" w:qFormat="1"/>
+    <w:lsdException w:name="Intense Reference" w:semiHidden="0" w:uiPriority="32" w:unhideWhenUsed="0" w:qFormat="1"/>
+    <w:lsdException w:name="Book Title" w:semiHidden="0" w:uiPriority="33" w:unhideWhenUsed="0" w:qFormat="1"/>
+    <w:lsdException w:name="Bibliography" w:uiPriority="37"/>
+    <w:lsdException w:name="TOC Heading" w:uiPriority="39" w:qFormat="1"/>
   </w:latentStyles>
   <w:style w:type="paragraph" w:default="1" w:styleId="Normal">
     <w:name w:val="Normal"/>

</xml_diff>